<commit_message>
Grobentwurf Unterkapitel: Beschreibung der Idee
</commit_message>
<xml_diff>
--- a/Konzept_Authentifizierung.docx
+++ b/Konzept_Authentifizierung.docx
@@ -455,7 +455,29 @@
           <w:color w:val="auto"/>
           <w:sz w:val="24"/>
         </w:rPr>
-        <w:t xml:space="preserve">Wie Umfangreich soll die Datenanalyse sein? (Insgesamt nur 6 Seiten </w:t>
+        <w:t xml:space="preserve">Wie Umfangreich soll die Datenanalyse sein? (Insgesamt nur 6 </w:t>
+      </w:r>
+      <w:proofErr w:type="gramStart"/>
+      <w:r>
+        <w:rPr>
+          <w:rStyle w:val="SchwacheHervorhebung"/>
+          <w:rFonts w:ascii="Arial" w:hAnsi="Arial" w:cs="Arial"/>
+          <w:i w:val="0"/>
+          <w:color w:val="auto"/>
+          <w:sz w:val="24"/>
+        </w:rPr>
+        <w:t>Seiten</w:t>
+      </w:r>
+      <w:proofErr w:type="gramEnd"/>
+      <w:r>
+        <w:rPr>
+          <w:rStyle w:val="SchwacheHervorhebung"/>
+          <w:rFonts w:ascii="Arial" w:hAnsi="Arial" w:cs="Arial"/>
+          <w:i w:val="0"/>
+          <w:color w:val="auto"/>
+          <w:sz w:val="24"/>
+        </w:rPr>
+        <w:t xml:space="preserve"> </w:t>
       </w:r>
       <w:r>
         <w:rPr>
@@ -630,7 +652,29 @@
           <w:color w:val="5B9BD5" w:themeColor="accent1"/>
           <w:sz w:val="24"/>
         </w:rPr>
-        <w:t>Paper: Aspekte die berücksichtigt werden müssen damit man es bauen kann bzw. Empfehlungen zum bauen des Projekts (Bewertung des Konzept im Paper)</w:t>
+        <w:t xml:space="preserve">Paper: Aspekte die berücksichtigt werden müssen damit man es bauen kann bzw. Empfehlungen zum bauen des Projekts (Bewertung </w:t>
+      </w:r>
+      <w:proofErr w:type="gramStart"/>
+      <w:r>
+        <w:rPr>
+          <w:rStyle w:val="SchwacheHervorhebung"/>
+          <w:rFonts w:ascii="Arial" w:hAnsi="Arial" w:cs="Arial"/>
+          <w:i w:val="0"/>
+          <w:color w:val="5B9BD5" w:themeColor="accent1"/>
+          <w:sz w:val="24"/>
+        </w:rPr>
+        <w:t>des Konzept</w:t>
+      </w:r>
+      <w:proofErr w:type="gramEnd"/>
+      <w:r>
+        <w:rPr>
+          <w:rStyle w:val="SchwacheHervorhebung"/>
+          <w:rFonts w:ascii="Arial" w:hAnsi="Arial" w:cs="Arial"/>
+          <w:i w:val="0"/>
+          <w:color w:val="5B9BD5" w:themeColor="accent1"/>
+          <w:sz w:val="24"/>
+        </w:rPr>
+        <w:t xml:space="preserve"> im Paper)</w:t>
       </w:r>
     </w:p>
     <w:p>
@@ -657,7 +701,6 @@
     </w:p>
     <w:p>
       <w:pPr>
-        <w:ind w:left="360"/>
         <w:rPr>
           <w:rStyle w:val="SchwacheHervorhebung"/>
           <w:rFonts w:ascii="Arial" w:hAnsi="Arial" w:cs="Arial"/>
@@ -674,27 +717,7 @@
           <w:color w:val="5B9BD5" w:themeColor="accent1"/>
           <w:sz w:val="24"/>
         </w:rPr>
-        <w:t>Fokus Gruppe: Nur Leute einladen die Social Networks nutzen</w:t>
-      </w:r>
-      <w:r>
-        <w:rPr>
-          <w:rStyle w:val="SchwacheHervorhebung"/>
-          <w:rFonts w:ascii="Arial" w:hAnsi="Arial" w:cs="Arial"/>
-          <w:i w:val="0"/>
-          <w:color w:val="5B9BD5" w:themeColor="accent1"/>
-          <w:sz w:val="24"/>
-        </w:rPr>
-        <w:t>! Raum in VL freien Zeit!?</w:t>
-      </w:r>
-      <w:r>
-        <w:rPr>
-          <w:rStyle w:val="SchwacheHervorhebung"/>
-          <w:rFonts w:ascii="Arial" w:hAnsi="Arial" w:cs="Arial"/>
-          <w:i w:val="0"/>
-          <w:color w:val="5B9BD5" w:themeColor="accent1"/>
-          <w:sz w:val="24"/>
-        </w:rPr>
-        <w:t xml:space="preserve"> Personen: Peter Müller, Jakob Schuster, Andreas Wilhelm, </w:t>
+        <w:br w:type="page"/>
       </w:r>
     </w:p>
     <w:p>
@@ -719,6 +742,7 @@
           <w:sz w:val="28"/>
           <w:u w:val="single"/>
         </w:rPr>
+        <w:lastRenderedPageBreak/>
         <w:t>Fragen für Umfrage:</w:t>
       </w:r>
     </w:p>
@@ -745,8 +769,29 @@
           <w:color w:val="auto"/>
           <w:sz w:val="24"/>
         </w:rPr>
-        <w:lastRenderedPageBreak/>
-        <w:t>Welche Social Media Plattformen nutzen Sie?</w:t>
+        <w:t xml:space="preserve">Welche </w:t>
+      </w:r>
+      <w:proofErr w:type="spellStart"/>
+      <w:r>
+        <w:rPr>
+          <w:rStyle w:val="SchwacheHervorhebung"/>
+          <w:rFonts w:ascii="Arial" w:hAnsi="Arial" w:cs="Arial"/>
+          <w:i w:val="0"/>
+          <w:color w:val="auto"/>
+          <w:sz w:val="24"/>
+        </w:rPr>
+        <w:t>Social</w:t>
+      </w:r>
+      <w:proofErr w:type="spellEnd"/>
+      <w:r>
+        <w:rPr>
+          <w:rStyle w:val="SchwacheHervorhebung"/>
+          <w:rFonts w:ascii="Arial" w:hAnsi="Arial" w:cs="Arial"/>
+          <w:i w:val="0"/>
+          <w:color w:val="auto"/>
+          <w:sz w:val="24"/>
+        </w:rPr>
+        <w:t xml:space="preserve"> Media Plattformen nutzen Sie?</w:t>
       </w:r>
     </w:p>
     <w:p>
@@ -772,7 +817,29 @@
           <w:color w:val="auto"/>
           <w:sz w:val="24"/>
         </w:rPr>
-        <w:t>Falls Sie eine Social Media Plattform nutzen: Wie viel Zeit verbringen Sie dort durchschnittlich?</w:t>
+        <w:t xml:space="preserve">Falls Sie eine </w:t>
+      </w:r>
+      <w:proofErr w:type="spellStart"/>
+      <w:r>
+        <w:rPr>
+          <w:rStyle w:val="SchwacheHervorhebung"/>
+          <w:rFonts w:ascii="Arial" w:hAnsi="Arial" w:cs="Arial"/>
+          <w:i w:val="0"/>
+          <w:color w:val="auto"/>
+          <w:sz w:val="24"/>
+        </w:rPr>
+        <w:t>Social</w:t>
+      </w:r>
+      <w:proofErr w:type="spellEnd"/>
+      <w:r>
+        <w:rPr>
+          <w:rStyle w:val="SchwacheHervorhebung"/>
+          <w:rFonts w:ascii="Arial" w:hAnsi="Arial" w:cs="Arial"/>
+          <w:i w:val="0"/>
+          <w:color w:val="auto"/>
+          <w:sz w:val="24"/>
+        </w:rPr>
+        <w:t xml:space="preserve"> Media Plattform nutzen: Wie viel Zeit verbringen Sie dort durchschnittlich?</w:t>
       </w:r>
     </w:p>
     <w:p>
@@ -798,7 +865,29 @@
           <w:color w:val="auto"/>
           <w:sz w:val="24"/>
         </w:rPr>
-        <w:t>Falls Sie eine Social Media Plattform nutzen: Finden Sie die Sicherheit dort ausreichend?</w:t>
+        <w:t xml:space="preserve">Falls Sie eine </w:t>
+      </w:r>
+      <w:proofErr w:type="spellStart"/>
+      <w:r>
+        <w:rPr>
+          <w:rStyle w:val="SchwacheHervorhebung"/>
+          <w:rFonts w:ascii="Arial" w:hAnsi="Arial" w:cs="Arial"/>
+          <w:i w:val="0"/>
+          <w:color w:val="auto"/>
+          <w:sz w:val="24"/>
+        </w:rPr>
+        <w:t>Social</w:t>
+      </w:r>
+      <w:proofErr w:type="spellEnd"/>
+      <w:r>
+        <w:rPr>
+          <w:rStyle w:val="SchwacheHervorhebung"/>
+          <w:rFonts w:ascii="Arial" w:hAnsi="Arial" w:cs="Arial"/>
+          <w:i w:val="0"/>
+          <w:color w:val="auto"/>
+          <w:sz w:val="24"/>
+        </w:rPr>
+        <w:t xml:space="preserve"> Media Plattform nutzen: Finden Sie die Sicherheit dort ausreichend?</w:t>
       </w:r>
     </w:p>
     <w:p>
@@ -1029,8 +1118,36 @@
           <w:sz w:val="28"/>
           <w:u w:val="single"/>
         </w:rPr>
+        <w:br w:type="page"/>
+      </w:r>
+    </w:p>
+    <w:p>
+      <w:pPr>
+        <w:rPr>
+          <w:rStyle w:val="SchwacheHervorhebung"/>
+          <w:rFonts w:ascii="Arial" w:hAnsi="Arial" w:cs="Arial"/>
+          <w:b/>
+          <w:i w:val="0"/>
+          <w:color w:val="auto"/>
+          <w:sz w:val="28"/>
+          <w:u w:val="single"/>
+        </w:rPr>
+      </w:pPr>
+      <w:proofErr w:type="spellStart"/>
+      <w:r>
+        <w:rPr>
+          <w:rStyle w:val="SchwacheHervorhebung"/>
+          <w:rFonts w:ascii="Arial" w:hAnsi="Arial" w:cs="Arial"/>
+          <w:b/>
+          <w:i w:val="0"/>
+          <w:color w:val="auto"/>
+          <w:sz w:val="28"/>
+          <w:u w:val="single"/>
+        </w:rPr>
+        <w:lastRenderedPageBreak/>
         <w:t>ToDos</w:t>
       </w:r>
+      <w:proofErr w:type="spellEnd"/>
     </w:p>
     <w:p>
       <w:pPr>
@@ -1314,17 +1431,6 @@
     </w:p>
     <w:p>
       <w:pPr>
-        <w:rPr>
-          <w:rStyle w:val="SchwacheHervorhebung"/>
-          <w:rFonts w:ascii="Arial" w:hAnsi="Arial" w:cs="Arial"/>
-          <w:i w:val="0"/>
-          <w:color w:val="auto"/>
-          <w:sz w:val="24"/>
-        </w:rPr>
-      </w:pPr>
-    </w:p>
-    <w:p>
-      <w:pPr>
         <w:pStyle w:val="Listenabsatz"/>
         <w:numPr>
           <w:ilvl w:val="0"/>
@@ -1626,190 +1732,234 @@
           <w:color w:val="auto"/>
           <w:sz w:val="24"/>
         </w:rPr>
-        <w:t xml:space="preserve"> z.B Meisten At</w:t>
+        <w:t xml:space="preserve"> z.B Meisten Attacken = </w:t>
+      </w:r>
+      <w:proofErr w:type="spellStart"/>
+      <w:r>
+        <w:rPr>
+          <w:rStyle w:val="SchwacheHervorhebung"/>
+          <w:rFonts w:ascii="Arial" w:hAnsi="Arial" w:cs="Arial"/>
+          <w:i w:val="0"/>
+          <w:color w:val="auto"/>
+          <w:sz w:val="24"/>
+        </w:rPr>
+        <w:t>BruteForce</w:t>
+      </w:r>
+      <w:proofErr w:type="spellEnd"/>
+      <w:r>
+        <w:rPr>
+          <w:rStyle w:val="SchwacheHervorhebung"/>
+          <w:rFonts w:ascii="Arial" w:hAnsi="Arial" w:cs="Arial"/>
+          <w:i w:val="0"/>
+          <w:color w:val="auto"/>
+          <w:sz w:val="24"/>
+        </w:rPr>
+        <w:t xml:space="preserve"> </w:t>
+      </w:r>
+      <w:r>
+        <w:rPr>
+          <w:rStyle w:val="SchwacheHervorhebung"/>
+          <w:rFonts w:ascii="Arial" w:hAnsi="Arial" w:cs="Arial"/>
+          <w:i w:val="0"/>
+          <w:color w:val="auto"/>
+          <w:sz w:val="24"/>
+        </w:rPr>
+        <w:sym w:font="Wingdings" w:char="F0E0"/>
+      </w:r>
+      <w:r>
+        <w:rPr>
+          <w:rStyle w:val="SchwacheHervorhebung"/>
+          <w:rFonts w:ascii="Arial" w:hAnsi="Arial" w:cs="Arial"/>
+          <w:i w:val="0"/>
+          <w:color w:val="auto"/>
+          <w:sz w:val="24"/>
+        </w:rPr>
+        <w:t xml:space="preserve"> Wir haben Lösung</w:t>
+      </w:r>
+    </w:p>
+    <w:p>
+      <w:pPr>
+        <w:pStyle w:val="Listenabsatz"/>
+        <w:numPr>
+          <w:ilvl w:val="0"/>
+          <w:numId w:val="4"/>
+        </w:numPr>
+        <w:rPr>
+          <w:rStyle w:val="SchwacheHervorhebung"/>
+          <w:rFonts w:ascii="Arial" w:hAnsi="Arial" w:cs="Arial"/>
+          <w:i w:val="0"/>
+          <w:color w:val="auto"/>
+          <w:sz w:val="24"/>
+        </w:rPr>
+      </w:pPr>
+      <w:r>
+        <w:rPr>
+          <w:rStyle w:val="SchwacheHervorhebung"/>
+          <w:rFonts w:ascii="Arial" w:hAnsi="Arial" w:cs="Arial"/>
+          <w:i w:val="0"/>
+          <w:color w:val="auto"/>
+          <w:sz w:val="24"/>
+        </w:rPr>
+        <w:t xml:space="preserve">Beschreibung der Einzelkonzepte (Beschreibung, Ergebnis der Fokusgruppe, Fazit) </w:t>
+      </w:r>
+      <w:r>
+        <w:rPr>
+          <w:rStyle w:val="SchwacheHervorhebung"/>
+          <w:rFonts w:ascii="Arial" w:hAnsi="Arial" w:cs="Arial"/>
+          <w:i w:val="0"/>
+          <w:color w:val="auto"/>
+          <w:sz w:val="24"/>
+        </w:rPr>
+        <w:sym w:font="Wingdings" w:char="F0E0"/>
+      </w:r>
+      <w:r>
+        <w:rPr>
+          <w:rStyle w:val="SchwacheHervorhebung"/>
+          <w:rFonts w:ascii="Arial" w:hAnsi="Arial" w:cs="Arial"/>
+          <w:i w:val="0"/>
+          <w:color w:val="auto"/>
+          <w:sz w:val="24"/>
+        </w:rPr>
+        <w:t xml:space="preserve"> Für jedes Konzept</w:t>
+      </w:r>
+    </w:p>
+    <w:p>
+      <w:pPr>
+        <w:pStyle w:val="Listenabsatz"/>
+        <w:numPr>
+          <w:ilvl w:val="0"/>
+          <w:numId w:val="4"/>
+        </w:numPr>
+        <w:rPr>
+          <w:rStyle w:val="SchwacheHervorhebung"/>
+          <w:rFonts w:ascii="Arial" w:hAnsi="Arial" w:cs="Arial"/>
+          <w:i w:val="0"/>
+          <w:color w:val="auto"/>
+          <w:sz w:val="24"/>
+        </w:rPr>
+      </w:pPr>
+      <w:r>
+        <w:rPr>
+          <w:rStyle w:val="SchwacheHervorhebung"/>
+          <w:rFonts w:ascii="Arial" w:hAnsi="Arial" w:cs="Arial"/>
+          <w:i w:val="0"/>
+          <w:color w:val="auto"/>
+          <w:sz w:val="24"/>
+        </w:rPr>
+        <w:t>Zusammenfassung der Bewertung der Einzelkonzepte</w:t>
+      </w:r>
+    </w:p>
+    <w:p>
+      <w:pPr>
+        <w:pStyle w:val="Listenabsatz"/>
+        <w:numPr>
+          <w:ilvl w:val="0"/>
+          <w:numId w:val="4"/>
+        </w:numPr>
+        <w:rPr>
+          <w:rStyle w:val="SchwacheHervorhebung"/>
+          <w:rFonts w:ascii="Arial" w:hAnsi="Arial" w:cs="Arial"/>
+          <w:i w:val="0"/>
+          <w:color w:val="auto"/>
+          <w:sz w:val="24"/>
+        </w:rPr>
+      </w:pPr>
+      <w:r>
+        <w:rPr>
+          <w:rStyle w:val="SchwacheHervorhebung"/>
+          <w:rFonts w:ascii="Arial" w:hAnsi="Arial" w:cs="Arial"/>
+          <w:i w:val="0"/>
+          <w:color w:val="auto"/>
+          <w:sz w:val="24"/>
+        </w:rPr>
+        <w:t>Diskussion der Umsetzbarkeit</w:t>
+      </w:r>
+    </w:p>
+    <w:p>
+      <w:pPr>
+        <w:pStyle w:val="Listenabsatz"/>
+        <w:numPr>
+          <w:ilvl w:val="0"/>
+          <w:numId w:val="4"/>
+        </w:numPr>
+        <w:rPr>
+          <w:rStyle w:val="SchwacheHervorhebung"/>
+          <w:rFonts w:ascii="Arial" w:hAnsi="Arial" w:cs="Arial"/>
+          <w:i w:val="0"/>
+          <w:color w:val="auto"/>
+          <w:sz w:val="24"/>
+        </w:rPr>
+      </w:pPr>
+      <w:r>
+        <w:rPr>
+          <w:rStyle w:val="SchwacheHervorhebung"/>
+          <w:rFonts w:ascii="Arial" w:hAnsi="Arial" w:cs="Arial"/>
+          <w:i w:val="0"/>
+          <w:color w:val="auto"/>
+          <w:sz w:val="24"/>
+        </w:rPr>
+        <w:t>Handlungsempfehlung</w:t>
+      </w:r>
+    </w:p>
+    <w:p>
+      <w:pPr>
+        <w:pStyle w:val="Listenabsatz"/>
+        <w:numPr>
+          <w:ilvl w:val="0"/>
+          <w:numId w:val="3"/>
+        </w:numPr>
+        <w:rPr>
+          <w:rStyle w:val="SchwacheHervorhebung"/>
+          <w:rFonts w:ascii="Arial" w:hAnsi="Arial" w:cs="Arial"/>
+          <w:i w:val="0"/>
+          <w:color w:val="auto"/>
+          <w:sz w:val="24"/>
+        </w:rPr>
+      </w:pPr>
+      <w:r>
+        <w:rPr>
+          <w:rStyle w:val="SchwacheHervorhebung"/>
+          <w:rFonts w:ascii="Arial" w:hAnsi="Arial" w:cs="Arial"/>
+          <w:i w:val="0"/>
+          <w:color w:val="auto"/>
+          <w:sz w:val="24"/>
+        </w:rPr>
+        <w:t>Präsentation</w:t>
+      </w:r>
+    </w:p>
+    <w:p>
+      <w:pPr>
+        <w:rPr>
+          <w:rStyle w:val="SchwacheHervorhebung"/>
+          <w:rFonts w:ascii="Arial" w:hAnsi="Arial" w:cs="Arial"/>
+          <w:i w:val="0"/>
+          <w:color w:val="auto"/>
+          <w:sz w:val="24"/>
+        </w:rPr>
+      </w:pPr>
+    </w:p>
+    <w:p>
+      <w:pPr>
+        <w:rPr>
+          <w:rStyle w:val="SchwacheHervorhebung"/>
+          <w:rFonts w:ascii="Arial" w:hAnsi="Arial" w:cs="Arial"/>
+          <w:i w:val="0"/>
+          <w:color w:val="auto"/>
+          <w:sz w:val="24"/>
+        </w:rPr>
+      </w:pPr>
+      <w:r>
+        <w:rPr>
+          <w:rStyle w:val="SchwacheHervorhebung"/>
+          <w:rFonts w:ascii="Arial" w:hAnsi="Arial" w:cs="Arial"/>
+          <w:i w:val="0"/>
+          <w:color w:val="auto"/>
+          <w:sz w:val="24"/>
+        </w:rPr>
+        <w:t xml:space="preserve">R4.017 um 16:00 Uhr </w:t>
       </w:r>
       <w:bookmarkStart w:id="0" w:name="_GoBack"/>
       <w:bookmarkEnd w:id="0"/>
-      <w:r>
-        <w:rPr>
-          <w:rStyle w:val="SchwacheHervorhebung"/>
-          <w:rFonts w:ascii="Arial" w:hAnsi="Arial" w:cs="Arial"/>
-          <w:i w:val="0"/>
-          <w:color w:val="auto"/>
-          <w:sz w:val="24"/>
-        </w:rPr>
-        <w:t xml:space="preserve">tacken = BruteForce </w:t>
-      </w:r>
-      <w:r>
-        <w:rPr>
-          <w:rStyle w:val="SchwacheHervorhebung"/>
-          <w:rFonts w:ascii="Arial" w:hAnsi="Arial" w:cs="Arial"/>
-          <w:i w:val="0"/>
-          <w:color w:val="auto"/>
-          <w:sz w:val="24"/>
-        </w:rPr>
-        <w:sym w:font="Wingdings" w:char="F0E0"/>
-      </w:r>
-      <w:r>
-        <w:rPr>
-          <w:rStyle w:val="SchwacheHervorhebung"/>
-          <w:rFonts w:ascii="Arial" w:hAnsi="Arial" w:cs="Arial"/>
-          <w:i w:val="0"/>
-          <w:color w:val="auto"/>
-          <w:sz w:val="24"/>
-        </w:rPr>
-        <w:t xml:space="preserve"> Wir haben Lösung</w:t>
-      </w:r>
-    </w:p>
-    <w:p>
-      <w:pPr>
-        <w:pStyle w:val="Listenabsatz"/>
-        <w:numPr>
-          <w:ilvl w:val="0"/>
-          <w:numId w:val="4"/>
-        </w:numPr>
-        <w:rPr>
-          <w:rStyle w:val="SchwacheHervorhebung"/>
-          <w:rFonts w:ascii="Arial" w:hAnsi="Arial" w:cs="Arial"/>
-          <w:i w:val="0"/>
-          <w:color w:val="auto"/>
-          <w:sz w:val="24"/>
-        </w:rPr>
-      </w:pPr>
-      <w:r>
-        <w:rPr>
-          <w:rStyle w:val="SchwacheHervorhebung"/>
-          <w:rFonts w:ascii="Arial" w:hAnsi="Arial" w:cs="Arial"/>
-          <w:i w:val="0"/>
-          <w:color w:val="auto"/>
-          <w:sz w:val="24"/>
-        </w:rPr>
-        <w:t xml:space="preserve">Beschreibung der Einzelkonzepte (Beschreibung, Ergebnis der Fokusgruppe, Fazit) </w:t>
-      </w:r>
-      <w:r>
-        <w:rPr>
-          <w:rStyle w:val="SchwacheHervorhebung"/>
-          <w:rFonts w:ascii="Arial" w:hAnsi="Arial" w:cs="Arial"/>
-          <w:i w:val="0"/>
-          <w:color w:val="auto"/>
-          <w:sz w:val="24"/>
-        </w:rPr>
-        <w:sym w:font="Wingdings" w:char="F0E0"/>
-      </w:r>
-      <w:r>
-        <w:rPr>
-          <w:rStyle w:val="SchwacheHervorhebung"/>
-          <w:rFonts w:ascii="Arial" w:hAnsi="Arial" w:cs="Arial"/>
-          <w:i w:val="0"/>
-          <w:color w:val="auto"/>
-          <w:sz w:val="24"/>
-        </w:rPr>
-        <w:t xml:space="preserve"> Für jedes Konzept</w:t>
-      </w:r>
-    </w:p>
-    <w:p>
-      <w:pPr>
-        <w:pStyle w:val="Listenabsatz"/>
-        <w:numPr>
-          <w:ilvl w:val="0"/>
-          <w:numId w:val="4"/>
-        </w:numPr>
-        <w:rPr>
-          <w:rStyle w:val="SchwacheHervorhebung"/>
-          <w:rFonts w:ascii="Arial" w:hAnsi="Arial" w:cs="Arial"/>
-          <w:i w:val="0"/>
-          <w:color w:val="auto"/>
-          <w:sz w:val="24"/>
-        </w:rPr>
-      </w:pPr>
-      <w:r>
-        <w:rPr>
-          <w:rStyle w:val="SchwacheHervorhebung"/>
-          <w:rFonts w:ascii="Arial" w:hAnsi="Arial" w:cs="Arial"/>
-          <w:i w:val="0"/>
-          <w:color w:val="auto"/>
-          <w:sz w:val="24"/>
-        </w:rPr>
-        <w:t>Zusammenfassung der Bewertung der Einzelkonzepte</w:t>
-      </w:r>
-    </w:p>
-    <w:p>
-      <w:pPr>
-        <w:pStyle w:val="Listenabsatz"/>
-        <w:numPr>
-          <w:ilvl w:val="0"/>
-          <w:numId w:val="4"/>
-        </w:numPr>
-        <w:rPr>
-          <w:rStyle w:val="SchwacheHervorhebung"/>
-          <w:rFonts w:ascii="Arial" w:hAnsi="Arial" w:cs="Arial"/>
-          <w:i w:val="0"/>
-          <w:color w:val="auto"/>
-          <w:sz w:val="24"/>
-        </w:rPr>
-      </w:pPr>
-      <w:r>
-        <w:rPr>
-          <w:rStyle w:val="SchwacheHervorhebung"/>
-          <w:rFonts w:ascii="Arial" w:hAnsi="Arial" w:cs="Arial"/>
-          <w:i w:val="0"/>
-          <w:color w:val="auto"/>
-          <w:sz w:val="24"/>
-        </w:rPr>
-        <w:t>Diskussion der Umsetzbarkeit</w:t>
-      </w:r>
-    </w:p>
-    <w:p>
-      <w:pPr>
-        <w:pStyle w:val="Listenabsatz"/>
-        <w:numPr>
-          <w:ilvl w:val="0"/>
-          <w:numId w:val="4"/>
-        </w:numPr>
-        <w:rPr>
-          <w:rStyle w:val="SchwacheHervorhebung"/>
-          <w:rFonts w:ascii="Arial" w:hAnsi="Arial" w:cs="Arial"/>
-          <w:i w:val="0"/>
-          <w:color w:val="auto"/>
-          <w:sz w:val="24"/>
-        </w:rPr>
-      </w:pPr>
-      <w:r>
-        <w:rPr>
-          <w:rStyle w:val="SchwacheHervorhebung"/>
-          <w:rFonts w:ascii="Arial" w:hAnsi="Arial" w:cs="Arial"/>
-          <w:i w:val="0"/>
-          <w:color w:val="auto"/>
-          <w:sz w:val="24"/>
-        </w:rPr>
-        <w:t>Handlungsempfehlung</w:t>
-      </w:r>
-    </w:p>
-    <w:p>
-      <w:pPr>
-        <w:pStyle w:val="Listenabsatz"/>
-        <w:numPr>
-          <w:ilvl w:val="0"/>
-          <w:numId w:val="3"/>
-        </w:numPr>
-        <w:rPr>
-          <w:rStyle w:val="SchwacheHervorhebung"/>
-          <w:rFonts w:ascii="Arial" w:hAnsi="Arial" w:cs="Arial"/>
-          <w:i w:val="0"/>
-          <w:color w:val="auto"/>
-          <w:sz w:val="24"/>
-        </w:rPr>
-      </w:pPr>
-      <w:r>
-        <w:rPr>
-          <w:rStyle w:val="SchwacheHervorhebung"/>
-          <w:rFonts w:ascii="Arial" w:hAnsi="Arial" w:cs="Arial"/>
-          <w:i w:val="0"/>
-          <w:color w:val="auto"/>
-          <w:sz w:val="24"/>
-        </w:rPr>
-        <w:t>Präsentation</w:t>
-      </w:r>
     </w:p>
     <w:sectPr>
       <w:headerReference w:type="even" r:id="rId8"/>
@@ -3206,7 +3356,7 @@
 </file>
 
 <file path=customXml/itemProps1.xml><?xml version="1.0" encoding="utf-8"?>
-<ds:datastoreItem xmlns:ds="http://schemas.openxmlformats.org/officeDocument/2006/customXml" ds:itemID="{726803FD-25A4-4923-8EA4-764619A250A9}">
+<ds:datastoreItem xmlns:ds="http://schemas.openxmlformats.org/officeDocument/2006/customXml" ds:itemID="{04D46C76-1DF9-4753-AA03-FB6F7CAC56A3}">
   <ds:schemaRefs>
     <ds:schemaRef ds:uri="http://schemas.openxmlformats.org/officeDocument/2006/bibliography"/>
   </ds:schemaRefs>

</xml_diff>

<commit_message>
Zusammenfassung der Ergebnisse, Handlungsempfehlung, Entwurf Abstract
</commit_message>
<xml_diff>
--- a/Konzept_Authentifizierung.docx
+++ b/Konzept_Authentifizierung.docx
@@ -455,29 +455,7 @@
           <w:color w:val="auto"/>
           <w:sz w:val="24"/>
         </w:rPr>
-        <w:t xml:space="preserve">Wie Umfangreich soll die Datenanalyse sein? (Insgesamt nur 6 </w:t>
-      </w:r>
-      <w:proofErr w:type="gramStart"/>
-      <w:r>
-        <w:rPr>
-          <w:rStyle w:val="SchwacheHervorhebung"/>
-          <w:rFonts w:ascii="Arial" w:hAnsi="Arial" w:cs="Arial"/>
-          <w:i w:val="0"/>
-          <w:color w:val="auto"/>
-          <w:sz w:val="24"/>
-        </w:rPr>
-        <w:t>Seiten</w:t>
-      </w:r>
-      <w:proofErr w:type="gramEnd"/>
-      <w:r>
-        <w:rPr>
-          <w:rStyle w:val="SchwacheHervorhebung"/>
-          <w:rFonts w:ascii="Arial" w:hAnsi="Arial" w:cs="Arial"/>
-          <w:i w:val="0"/>
-          <w:color w:val="auto"/>
-          <w:sz w:val="24"/>
-        </w:rPr>
-        <w:t xml:space="preserve"> </w:t>
+        <w:t xml:space="preserve">Wie Umfangreich soll die Datenanalyse sein? (Insgesamt nur 6 Seiten </w:t>
       </w:r>
       <w:r>
         <w:rPr>
@@ -652,29 +630,7 @@
           <w:color w:val="5B9BD5" w:themeColor="accent1"/>
           <w:sz w:val="24"/>
         </w:rPr>
-        <w:t xml:space="preserve">Paper: Aspekte die berücksichtigt werden müssen damit man es bauen kann bzw. Empfehlungen zum bauen des Projekts (Bewertung </w:t>
-      </w:r>
-      <w:proofErr w:type="gramStart"/>
-      <w:r>
-        <w:rPr>
-          <w:rStyle w:val="SchwacheHervorhebung"/>
-          <w:rFonts w:ascii="Arial" w:hAnsi="Arial" w:cs="Arial"/>
-          <w:i w:val="0"/>
-          <w:color w:val="5B9BD5" w:themeColor="accent1"/>
-          <w:sz w:val="24"/>
-        </w:rPr>
-        <w:t>des Konzept</w:t>
-      </w:r>
-      <w:proofErr w:type="gramEnd"/>
-      <w:r>
-        <w:rPr>
-          <w:rStyle w:val="SchwacheHervorhebung"/>
-          <w:rFonts w:ascii="Arial" w:hAnsi="Arial" w:cs="Arial"/>
-          <w:i w:val="0"/>
-          <w:color w:val="5B9BD5" w:themeColor="accent1"/>
-          <w:sz w:val="24"/>
-        </w:rPr>
-        <w:t xml:space="preserve"> im Paper)</w:t>
+        <w:t>Paper: Aspekte die berücksichtigt werden müssen damit man es bauen kann bzw. Empfehlungen zum bauen des Projekts (Bewertung des Konzept im Paper)</w:t>
       </w:r>
     </w:p>
     <w:p>
@@ -769,29 +725,7 @@
           <w:color w:val="auto"/>
           <w:sz w:val="24"/>
         </w:rPr>
-        <w:t xml:space="preserve">Welche </w:t>
-      </w:r>
-      <w:proofErr w:type="spellStart"/>
-      <w:r>
-        <w:rPr>
-          <w:rStyle w:val="SchwacheHervorhebung"/>
-          <w:rFonts w:ascii="Arial" w:hAnsi="Arial" w:cs="Arial"/>
-          <w:i w:val="0"/>
-          <w:color w:val="auto"/>
-          <w:sz w:val="24"/>
-        </w:rPr>
-        <w:t>Social</w:t>
-      </w:r>
-      <w:proofErr w:type="spellEnd"/>
-      <w:r>
-        <w:rPr>
-          <w:rStyle w:val="SchwacheHervorhebung"/>
-          <w:rFonts w:ascii="Arial" w:hAnsi="Arial" w:cs="Arial"/>
-          <w:i w:val="0"/>
-          <w:color w:val="auto"/>
-          <w:sz w:val="24"/>
-        </w:rPr>
-        <w:t xml:space="preserve"> Media Plattformen nutzen Sie?</w:t>
+        <w:t>Welche Social Media Plattformen nutzen Sie?</w:t>
       </w:r>
     </w:p>
     <w:p>
@@ -817,29 +751,7 @@
           <w:color w:val="auto"/>
           <w:sz w:val="24"/>
         </w:rPr>
-        <w:t xml:space="preserve">Falls Sie eine </w:t>
-      </w:r>
-      <w:proofErr w:type="spellStart"/>
-      <w:r>
-        <w:rPr>
-          <w:rStyle w:val="SchwacheHervorhebung"/>
-          <w:rFonts w:ascii="Arial" w:hAnsi="Arial" w:cs="Arial"/>
-          <w:i w:val="0"/>
-          <w:color w:val="auto"/>
-          <w:sz w:val="24"/>
-        </w:rPr>
-        <w:t>Social</w:t>
-      </w:r>
-      <w:proofErr w:type="spellEnd"/>
-      <w:r>
-        <w:rPr>
-          <w:rStyle w:val="SchwacheHervorhebung"/>
-          <w:rFonts w:ascii="Arial" w:hAnsi="Arial" w:cs="Arial"/>
-          <w:i w:val="0"/>
-          <w:color w:val="auto"/>
-          <w:sz w:val="24"/>
-        </w:rPr>
-        <w:t xml:space="preserve"> Media Plattform nutzen: Wie viel Zeit verbringen Sie dort durchschnittlich?</w:t>
+        <w:t>Falls Sie eine Social Media Plattform nutzen: Wie viel Zeit verbringen Sie dort durchschnittlich?</w:t>
       </w:r>
     </w:p>
     <w:p>
@@ -865,29 +777,7 @@
           <w:color w:val="auto"/>
           <w:sz w:val="24"/>
         </w:rPr>
-        <w:t xml:space="preserve">Falls Sie eine </w:t>
-      </w:r>
-      <w:proofErr w:type="spellStart"/>
-      <w:r>
-        <w:rPr>
-          <w:rStyle w:val="SchwacheHervorhebung"/>
-          <w:rFonts w:ascii="Arial" w:hAnsi="Arial" w:cs="Arial"/>
-          <w:i w:val="0"/>
-          <w:color w:val="auto"/>
-          <w:sz w:val="24"/>
-        </w:rPr>
-        <w:t>Social</w:t>
-      </w:r>
-      <w:proofErr w:type="spellEnd"/>
-      <w:r>
-        <w:rPr>
-          <w:rStyle w:val="SchwacheHervorhebung"/>
-          <w:rFonts w:ascii="Arial" w:hAnsi="Arial" w:cs="Arial"/>
-          <w:i w:val="0"/>
-          <w:color w:val="auto"/>
-          <w:sz w:val="24"/>
-        </w:rPr>
-        <w:t xml:space="preserve"> Media Plattform nutzen: Finden Sie die Sicherheit dort ausreichend?</w:t>
+        <w:t>Falls Sie eine Social Media Plattform nutzen: Finden Sie die Sicherheit dort ausreichend?</w:t>
       </w:r>
     </w:p>
     <w:p>
@@ -1133,7 +1023,6 @@
           <w:u w:val="single"/>
         </w:rPr>
       </w:pPr>
-      <w:proofErr w:type="spellStart"/>
       <w:r>
         <w:rPr>
           <w:rStyle w:val="SchwacheHervorhebung"/>
@@ -1147,7 +1036,6 @@
         <w:lastRenderedPageBreak/>
         <w:t>ToDos</w:t>
       </w:r>
-      <w:proofErr w:type="spellEnd"/>
     </w:p>
     <w:p>
       <w:pPr>
@@ -1732,29 +1620,7 @@
           <w:color w:val="auto"/>
           <w:sz w:val="24"/>
         </w:rPr>
-        <w:t xml:space="preserve"> z.B Meisten Attacken = </w:t>
-      </w:r>
-      <w:proofErr w:type="spellStart"/>
-      <w:r>
-        <w:rPr>
-          <w:rStyle w:val="SchwacheHervorhebung"/>
-          <w:rFonts w:ascii="Arial" w:hAnsi="Arial" w:cs="Arial"/>
-          <w:i w:val="0"/>
-          <w:color w:val="auto"/>
-          <w:sz w:val="24"/>
-        </w:rPr>
-        <w:t>BruteForce</w:t>
-      </w:r>
-      <w:proofErr w:type="spellEnd"/>
-      <w:r>
-        <w:rPr>
-          <w:rStyle w:val="SchwacheHervorhebung"/>
-          <w:rFonts w:ascii="Arial" w:hAnsi="Arial" w:cs="Arial"/>
-          <w:i w:val="0"/>
-          <w:color w:val="auto"/>
-          <w:sz w:val="24"/>
-        </w:rPr>
-        <w:t xml:space="preserve"> </w:t>
+        <w:t xml:space="preserve"> z.B Meisten Attacken = BruteForce </w:t>
       </w:r>
       <w:r>
         <w:rPr>
@@ -1958,16 +1824,895 @@
         </w:rPr>
         <w:t xml:space="preserve">R4.017 um 16:00 Uhr </w:t>
       </w:r>
+    </w:p>
+    <w:p>
+      <w:pPr>
+        <w:rPr>
+          <w:rStyle w:val="SchwacheHervorhebung"/>
+          <w:rFonts w:ascii="Arial" w:hAnsi="Arial" w:cs="Arial"/>
+          <w:i w:val="0"/>
+          <w:color w:val="auto"/>
+          <w:sz w:val="24"/>
+        </w:rPr>
+      </w:pPr>
+      <w:r>
+        <w:rPr>
+          <w:rStyle w:val="SchwacheHervorhebung"/>
+          <w:rFonts w:ascii="Arial" w:hAnsi="Arial" w:cs="Arial"/>
+          <w:i w:val="0"/>
+          <w:color w:val="auto"/>
+          <w:sz w:val="24"/>
+        </w:rPr>
+        <w:br w:type="page"/>
+      </w:r>
+    </w:p>
+    <w:p>
+      <w:pPr>
+        <w:rPr>
+          <w:rStyle w:val="SchwacheHervorhebung"/>
+          <w:rFonts w:ascii="Arial" w:hAnsi="Arial" w:cs="Arial"/>
+          <w:b/>
+          <w:i w:val="0"/>
+          <w:color w:val="auto"/>
+          <w:sz w:val="24"/>
+          <w:u w:val="single"/>
+        </w:rPr>
+      </w:pPr>
+      <w:r>
+        <w:rPr>
+          <w:rStyle w:val="SchwacheHervorhebung"/>
+          <w:rFonts w:ascii="Arial" w:hAnsi="Arial" w:cs="Arial"/>
+          <w:b/>
+          <w:i w:val="0"/>
+          <w:color w:val="auto"/>
+          <w:sz w:val="24"/>
+          <w:u w:val="single"/>
+        </w:rPr>
+        <w:lastRenderedPageBreak/>
+        <w:br w:type="page"/>
+      </w:r>
+    </w:p>
+    <w:p>
+      <w:pPr>
+        <w:rPr>
+          <w:rStyle w:val="SchwacheHervorhebung"/>
+          <w:rFonts w:ascii="Arial" w:hAnsi="Arial" w:cs="Arial"/>
+          <w:b/>
+          <w:i w:val="0"/>
+          <w:color w:val="auto"/>
+          <w:sz w:val="24"/>
+          <w:u w:val="single"/>
+        </w:rPr>
+      </w:pPr>
+      <w:r>
+        <w:rPr>
+          <w:rStyle w:val="SchwacheHervorhebung"/>
+          <w:rFonts w:ascii="Arial" w:hAnsi="Arial" w:cs="Arial"/>
+          <w:b/>
+          <w:i w:val="0"/>
+          <w:color w:val="auto"/>
+          <w:sz w:val="24"/>
+          <w:u w:val="single"/>
+        </w:rPr>
+        <w:lastRenderedPageBreak/>
+        <w:t>Ergebnisse</w:t>
+      </w:r>
+    </w:p>
+    <w:p>
+      <w:pPr>
+        <w:pStyle w:val="Listenabsatz"/>
+        <w:numPr>
+          <w:ilvl w:val="0"/>
+          <w:numId w:val="5"/>
+        </w:numPr>
+        <w:rPr>
+          <w:rStyle w:val="SchwacheHervorhebung"/>
+          <w:rFonts w:ascii="Arial" w:hAnsi="Arial" w:cs="Arial"/>
+          <w:i w:val="0"/>
+          <w:color w:val="auto"/>
+          <w:sz w:val="24"/>
+        </w:rPr>
+      </w:pPr>
+      <w:r>
+        <w:rPr>
+          <w:rStyle w:val="SchwacheHervorhebung"/>
+          <w:rFonts w:ascii="Arial" w:hAnsi="Arial" w:cs="Arial"/>
+          <w:i w:val="0"/>
+          <w:color w:val="auto"/>
+          <w:sz w:val="24"/>
+        </w:rPr>
+        <w:t xml:space="preserve">Klären: </w:t>
+      </w:r>
+      <w:r>
+        <w:rPr>
+          <w:rStyle w:val="SchwacheHervorhebung"/>
+          <w:rFonts w:ascii="Arial" w:hAnsi="Arial" w:cs="Arial"/>
+          <w:i w:val="0"/>
+          <w:color w:val="auto"/>
+          <w:sz w:val="24"/>
+        </w:rPr>
+        <w:t>Wann werden Authentifizierungen gefordert (bei wiederholtem Login vom gleichen Gerät)</w:t>
+      </w:r>
+      <w:r>
+        <w:rPr>
+          <w:rStyle w:val="SchwacheHervorhebung"/>
+          <w:rFonts w:ascii="Arial" w:hAnsi="Arial" w:cs="Arial"/>
+          <w:i w:val="0"/>
+          <w:color w:val="auto"/>
+          <w:sz w:val="24"/>
+        </w:rPr>
+        <w:t xml:space="preserve"> </w:t>
+      </w:r>
+      <w:r>
+        <w:rPr>
+          <w:rStyle w:val="SchwacheHervorhebung"/>
+          <w:rFonts w:ascii="Arial" w:hAnsi="Arial" w:cs="Arial"/>
+          <w:i w:val="0"/>
+          <w:color w:val="auto"/>
+          <w:sz w:val="24"/>
+        </w:rPr>
+        <w:sym w:font="Wingdings" w:char="F0E0"/>
+      </w:r>
+      <w:r>
+        <w:rPr>
+          <w:rStyle w:val="SchwacheHervorhebung"/>
+          <w:rFonts w:ascii="Arial" w:hAnsi="Arial" w:cs="Arial"/>
+          <w:i w:val="0"/>
+          <w:color w:val="auto"/>
+          <w:sz w:val="24"/>
+        </w:rPr>
+        <w:t xml:space="preserve"> andernfalls ist keine Usability gegeben</w:t>
+      </w:r>
+    </w:p>
+    <w:p>
+      <w:pPr>
+        <w:pStyle w:val="Listenabsatz"/>
+        <w:numPr>
+          <w:ilvl w:val="0"/>
+          <w:numId w:val="5"/>
+        </w:numPr>
+        <w:rPr>
+          <w:rStyle w:val="SchwacheHervorhebung"/>
+          <w:rFonts w:ascii="Arial" w:hAnsi="Arial" w:cs="Arial"/>
+          <w:i w:val="0"/>
+          <w:color w:val="auto"/>
+          <w:sz w:val="24"/>
+        </w:rPr>
+      </w:pPr>
+      <w:r>
+        <w:rPr>
+          <w:rStyle w:val="SchwacheHervorhebung"/>
+          <w:rFonts w:ascii="Arial" w:hAnsi="Arial" w:cs="Arial"/>
+          <w:i w:val="0"/>
+          <w:color w:val="auto"/>
+          <w:sz w:val="24"/>
+        </w:rPr>
+        <w:t xml:space="preserve">Motivation für Nutzer ein Netzwerk zu nutzen ist nicht das Sicherheitskonzept, sondern Kontakte/ Freunde die dort registriert </w:t>
+      </w:r>
+      <w:r>
+        <w:rPr>
+          <w:rStyle w:val="SchwacheHervorhebung"/>
+          <w:rFonts w:ascii="Arial" w:hAnsi="Arial" w:cs="Arial"/>
+          <w:i w:val="0"/>
+          <w:color w:val="auto"/>
+          <w:sz w:val="24"/>
+        </w:rPr>
+        <w:t>sind</w:t>
+      </w:r>
+    </w:p>
+    <w:p>
+      <w:pPr>
+        <w:pStyle w:val="Listenabsatz"/>
+        <w:numPr>
+          <w:ilvl w:val="0"/>
+          <w:numId w:val="5"/>
+        </w:numPr>
+        <w:rPr>
+          <w:rStyle w:val="SchwacheHervorhebung"/>
+          <w:rFonts w:ascii="Arial" w:hAnsi="Arial" w:cs="Arial"/>
+          <w:i w:val="0"/>
+          <w:color w:val="auto"/>
+          <w:sz w:val="24"/>
+        </w:rPr>
+      </w:pPr>
+      <w:r>
+        <w:rPr>
+          <w:rStyle w:val="SchwacheHervorhebung"/>
+          <w:rFonts w:ascii="Arial" w:hAnsi="Arial" w:cs="Arial"/>
+          <w:i w:val="0"/>
+          <w:color w:val="auto"/>
+          <w:sz w:val="24"/>
+        </w:rPr>
+        <w:t>Viele Nutzer sehen den Mehrwert (erhöhte Sicherheit) nicht und empfinden den Mehraufwand als unnötig</w:t>
+      </w:r>
+      <w:r>
+        <w:rPr>
+          <w:rStyle w:val="SchwacheHervorhebung"/>
+          <w:rFonts w:ascii="Arial" w:hAnsi="Arial" w:cs="Arial"/>
+          <w:i w:val="0"/>
+          <w:color w:val="auto"/>
+          <w:sz w:val="24"/>
+        </w:rPr>
+        <w:t xml:space="preserve"> </w:t>
+      </w:r>
+      <w:r>
+        <w:rPr>
+          <w:rStyle w:val="SchwacheHervorhebung"/>
+          <w:rFonts w:ascii="Arial" w:hAnsi="Arial" w:cs="Arial"/>
+          <w:i w:val="0"/>
+          <w:color w:val="auto"/>
+          <w:sz w:val="24"/>
+        </w:rPr>
+        <w:sym w:font="Wingdings" w:char="F0E0"/>
+      </w:r>
+      <w:r>
+        <w:rPr>
+          <w:rStyle w:val="SchwacheHervorhebung"/>
+          <w:rFonts w:ascii="Arial" w:hAnsi="Arial" w:cs="Arial"/>
+          <w:i w:val="0"/>
+          <w:color w:val="auto"/>
+          <w:sz w:val="24"/>
+        </w:rPr>
+        <w:t xml:space="preserve"> Viele Laien verstehen den tieferen Sinn des Konzepts nicht, finden jedoch die Sicherheit in bestehenden Netzwerken nicht als ausreichend</w:t>
+      </w:r>
+    </w:p>
+    <w:p>
+      <w:pPr>
+        <w:pStyle w:val="Listenabsatz"/>
+        <w:numPr>
+          <w:ilvl w:val="0"/>
+          <w:numId w:val="5"/>
+        </w:numPr>
+        <w:rPr>
+          <w:rStyle w:val="SchwacheHervorhebung"/>
+          <w:rFonts w:ascii="Arial" w:hAnsi="Arial" w:cs="Arial"/>
+          <w:i w:val="0"/>
+          <w:color w:val="auto"/>
+          <w:sz w:val="24"/>
+        </w:rPr>
+      </w:pPr>
+      <w:r>
+        <w:rPr>
+          <w:rStyle w:val="SchwacheHervorhebung"/>
+          <w:rFonts w:ascii="Arial" w:hAnsi="Arial" w:cs="Arial"/>
+          <w:i w:val="0"/>
+          <w:color w:val="auto"/>
+          <w:sz w:val="24"/>
+        </w:rPr>
+        <w:t>Viele Nutzer sind nicht bereit Daten für die Fake Profile zur Verfügung zu stellen</w:t>
+      </w:r>
+    </w:p>
+    <w:p>
+      <w:pPr>
+        <w:pStyle w:val="Listenabsatz"/>
+        <w:numPr>
+          <w:ilvl w:val="0"/>
+          <w:numId w:val="5"/>
+        </w:numPr>
+        <w:rPr>
+          <w:rStyle w:val="SchwacheHervorhebung"/>
+          <w:rFonts w:ascii="Arial" w:hAnsi="Arial" w:cs="Arial"/>
+          <w:i w:val="0"/>
+          <w:color w:val="auto"/>
+          <w:sz w:val="24"/>
+        </w:rPr>
+      </w:pPr>
+      <w:r>
+        <w:rPr>
+          <w:rStyle w:val="SchwacheHervorhebung"/>
+          <w:rFonts w:ascii="Arial" w:hAnsi="Arial" w:cs="Arial"/>
+          <w:i w:val="0"/>
+          <w:color w:val="auto"/>
+          <w:sz w:val="24"/>
+        </w:rPr>
+        <w:t>Viele Nutzer wären nur bereit wenig Zeit in die Erstellung/ Verwaltung von Fake Profilen zu investieren, einige gar keine Zeit</w:t>
+      </w:r>
+    </w:p>
+    <w:p>
+      <w:pPr>
+        <w:pStyle w:val="Listenabsatz"/>
+        <w:numPr>
+          <w:ilvl w:val="0"/>
+          <w:numId w:val="5"/>
+        </w:numPr>
+        <w:rPr>
+          <w:rStyle w:val="SchwacheHervorhebung"/>
+          <w:rFonts w:ascii="Arial" w:hAnsi="Arial" w:cs="Arial"/>
+          <w:i w:val="0"/>
+          <w:color w:val="auto"/>
+          <w:sz w:val="24"/>
+        </w:rPr>
+      </w:pPr>
+      <w:r>
+        <w:rPr>
+          <w:rStyle w:val="SchwacheHervorhebung"/>
+          <w:rFonts w:ascii="Arial" w:hAnsi="Arial" w:cs="Arial"/>
+          <w:i w:val="0"/>
+          <w:color w:val="auto"/>
+          <w:sz w:val="24"/>
+        </w:rPr>
+        <w:t>Vielen Details müssen abgeklärt werden</w:t>
+      </w:r>
+    </w:p>
+    <w:p>
+      <w:pPr>
+        <w:pStyle w:val="Listenabsatz"/>
+        <w:numPr>
+          <w:ilvl w:val="1"/>
+          <w:numId w:val="5"/>
+        </w:numPr>
+        <w:rPr>
+          <w:rStyle w:val="SchwacheHervorhebung"/>
+          <w:rFonts w:ascii="Arial" w:hAnsi="Arial" w:cs="Arial"/>
+          <w:i w:val="0"/>
+          <w:color w:val="auto"/>
+          <w:sz w:val="24"/>
+        </w:rPr>
+      </w:pPr>
+      <w:r>
+        <w:rPr>
+          <w:rStyle w:val="SchwacheHervorhebung"/>
+          <w:rFonts w:ascii="Arial" w:hAnsi="Arial" w:cs="Arial"/>
+          <w:i w:val="0"/>
+          <w:color w:val="auto"/>
+          <w:sz w:val="24"/>
+        </w:rPr>
+        <w:t>Was passiert wenn man das Passwort vergisst bzw. (wiederholt) falsch eingibt?</w:t>
+      </w:r>
+    </w:p>
+    <w:p>
+      <w:pPr>
+        <w:pStyle w:val="Listenabsatz"/>
+        <w:numPr>
+          <w:ilvl w:val="1"/>
+          <w:numId w:val="5"/>
+        </w:numPr>
+        <w:rPr>
+          <w:rStyle w:val="SchwacheHervorhebung"/>
+          <w:rFonts w:ascii="Arial" w:hAnsi="Arial" w:cs="Arial"/>
+          <w:i w:val="0"/>
+          <w:color w:val="auto"/>
+          <w:sz w:val="24"/>
+        </w:rPr>
+      </w:pPr>
+      <w:r>
+        <w:rPr>
+          <w:rStyle w:val="SchwacheHervorhebung"/>
+          <w:rFonts w:ascii="Arial" w:hAnsi="Arial" w:cs="Arial"/>
+          <w:i w:val="0"/>
+          <w:color w:val="auto"/>
+          <w:sz w:val="24"/>
+        </w:rPr>
+        <w:t>Welche zusätzlichen Authentifizierungsmechanismen werden hinterlegt? 2-FA auf gl. Gerät?</w:t>
+      </w:r>
+    </w:p>
+    <w:p>
+      <w:pPr>
+        <w:pStyle w:val="Listenabsatz"/>
+        <w:numPr>
+          <w:ilvl w:val="1"/>
+          <w:numId w:val="5"/>
+        </w:numPr>
+        <w:rPr>
+          <w:rStyle w:val="SchwacheHervorhebung"/>
+          <w:rFonts w:ascii="Arial" w:hAnsi="Arial" w:cs="Arial"/>
+          <w:i w:val="0"/>
+          <w:color w:val="auto"/>
+          <w:sz w:val="24"/>
+        </w:rPr>
+      </w:pPr>
+      <w:r>
+        <w:rPr>
+          <w:rStyle w:val="SchwacheHervorhebung"/>
+          <w:rFonts w:ascii="Arial" w:hAnsi="Arial" w:cs="Arial"/>
+          <w:i w:val="0"/>
+          <w:color w:val="auto"/>
+          <w:sz w:val="24"/>
+        </w:rPr>
+        <w:t>Können gezielt Fake Profile angesehen werden? (z.B auch über Google?)</w:t>
+      </w:r>
+    </w:p>
+    <w:p>
+      <w:pPr>
+        <w:pStyle w:val="Listenabsatz"/>
+        <w:numPr>
+          <w:ilvl w:val="1"/>
+          <w:numId w:val="5"/>
+        </w:numPr>
+        <w:rPr>
+          <w:rStyle w:val="SchwacheHervorhebung"/>
+          <w:rFonts w:ascii="Arial" w:hAnsi="Arial" w:cs="Arial"/>
+          <w:i w:val="0"/>
+          <w:color w:val="auto"/>
+          <w:sz w:val="24"/>
+        </w:rPr>
+      </w:pPr>
+      <w:r>
+        <w:rPr>
+          <w:rStyle w:val="SchwacheHervorhebung"/>
+          <w:rFonts w:ascii="Arial" w:hAnsi="Arial" w:cs="Arial"/>
+          <w:i w:val="0"/>
+          <w:color w:val="auto"/>
+          <w:sz w:val="24"/>
+        </w:rPr>
+        <w:t>Fake Profile können nicht so „echt“ sein, dass es Person die mich kennt nicht enttarnen kann</w:t>
+      </w:r>
+    </w:p>
+    <w:p>
+      <w:pPr>
+        <w:pStyle w:val="Listenabsatz"/>
+        <w:numPr>
+          <w:ilvl w:val="1"/>
+          <w:numId w:val="5"/>
+        </w:numPr>
+        <w:rPr>
+          <w:rStyle w:val="SchwacheHervorhebung"/>
+          <w:rFonts w:ascii="Arial" w:hAnsi="Arial" w:cs="Arial"/>
+          <w:i w:val="0"/>
+          <w:color w:val="auto"/>
+          <w:sz w:val="24"/>
+        </w:rPr>
+      </w:pPr>
+      <w:r>
+        <w:rPr>
+          <w:rStyle w:val="SchwacheHervorhebung"/>
+          <w:rFonts w:ascii="Arial" w:hAnsi="Arial" w:cs="Arial"/>
+          <w:i w:val="0"/>
+          <w:color w:val="auto"/>
+          <w:sz w:val="24"/>
+        </w:rPr>
+        <w:t xml:space="preserve">Was geschieht mit den Handlungen, die im Fake Profil getätigt werden? Sowohl </w:t>
+      </w:r>
+      <w:r>
+        <w:rPr>
+          <w:rStyle w:val="SchwacheHervorhebung"/>
+          <w:rFonts w:ascii="Arial" w:hAnsi="Arial" w:cs="Arial"/>
+          <w:i w:val="0"/>
+          <w:color w:val="auto"/>
+          <w:sz w:val="24"/>
+        </w:rPr>
+        <w:t xml:space="preserve">z.B das Anschrieben anderer, als auch Posten von Neuigkeiten oder Änderungen im Profil </w:t>
+      </w:r>
+      <w:r>
+        <w:rPr>
+          <w:rStyle w:val="SchwacheHervorhebung"/>
+          <w:rFonts w:ascii="Arial" w:hAnsi="Arial" w:cs="Arial"/>
+          <w:i w:val="0"/>
+          <w:color w:val="auto"/>
+          <w:sz w:val="24"/>
+        </w:rPr>
+        <w:sym w:font="Wingdings" w:char="F0E0"/>
+      </w:r>
+      <w:r>
+        <w:rPr>
+          <w:rStyle w:val="SchwacheHervorhebung"/>
+          <w:rFonts w:ascii="Arial" w:hAnsi="Arial" w:cs="Arial"/>
+          <w:i w:val="0"/>
+          <w:color w:val="auto"/>
+          <w:sz w:val="24"/>
+        </w:rPr>
+        <w:t xml:space="preserve"> was wird gespeichert?</w:t>
+      </w:r>
+    </w:p>
+    <w:p>
+      <w:pPr>
+        <w:rPr>
+          <w:rStyle w:val="SchwacheHervorhebung"/>
+          <w:rFonts w:ascii="Arial" w:hAnsi="Arial" w:cs="Arial"/>
+          <w:b/>
+          <w:i w:val="0"/>
+          <w:color w:val="auto"/>
+          <w:sz w:val="24"/>
+          <w:u w:val="single"/>
+        </w:rPr>
+      </w:pPr>
+      <w:r>
+        <w:rPr>
+          <w:rStyle w:val="SchwacheHervorhebung"/>
+          <w:rFonts w:ascii="Arial" w:hAnsi="Arial" w:cs="Arial"/>
+          <w:b/>
+          <w:i w:val="0"/>
+          <w:color w:val="auto"/>
+          <w:sz w:val="24"/>
+          <w:u w:val="single"/>
+        </w:rPr>
+        <w:br w:type="page"/>
+      </w:r>
+    </w:p>
+    <w:p>
+      <w:pPr>
+        <w:rPr>
+          <w:rStyle w:val="SchwacheHervorhebung"/>
+          <w:rFonts w:ascii="Arial" w:hAnsi="Arial" w:cs="Arial"/>
+          <w:i w:val="0"/>
+          <w:color w:val="auto"/>
+          <w:sz w:val="24"/>
+        </w:rPr>
+      </w:pPr>
+      <w:r>
+        <w:rPr>
+          <w:rStyle w:val="SchwacheHervorhebung"/>
+          <w:rFonts w:ascii="Arial" w:hAnsi="Arial" w:cs="Arial"/>
+          <w:b/>
+          <w:i w:val="0"/>
+          <w:color w:val="auto"/>
+          <w:sz w:val="24"/>
+          <w:u w:val="single"/>
+        </w:rPr>
+        <w:lastRenderedPageBreak/>
+        <w:t>Handlungsempfehlungen</w:t>
+      </w:r>
+      <w:r>
+        <w:rPr>
+          <w:rStyle w:val="SchwacheHervorhebung"/>
+          <w:rFonts w:ascii="Arial" w:hAnsi="Arial" w:cs="Arial"/>
+          <w:i w:val="0"/>
+          <w:color w:val="auto"/>
+          <w:sz w:val="24"/>
+        </w:rPr>
+        <w:t>:</w:t>
+      </w:r>
+    </w:p>
+    <w:p>
+      <w:pPr>
+        <w:ind w:left="360"/>
+        <w:rPr>
+          <w:rStyle w:val="SchwacheHervorhebung"/>
+          <w:rFonts w:ascii="Arial" w:hAnsi="Arial" w:cs="Arial"/>
+          <w:i w:val="0"/>
+          <w:color w:val="5B9BD5" w:themeColor="accent1"/>
+          <w:sz w:val="24"/>
+        </w:rPr>
+      </w:pPr>
+      <w:r>
+        <w:rPr>
+          <w:rStyle w:val="SchwacheHervorhebung"/>
+          <w:rFonts w:ascii="Arial" w:hAnsi="Arial" w:cs="Arial"/>
+          <w:i w:val="0"/>
+          <w:color w:val="5B9BD5" w:themeColor="accent1"/>
+          <w:sz w:val="24"/>
+        </w:rPr>
+        <w:t>Paper: Aspekte die berücksichtigt werden müssen damit man es bauen kann bzw. Empfehlungen zum bauen des Projekts (Bewertung des Konzept im Paper)</w:t>
+      </w:r>
+    </w:p>
+    <w:p>
+      <w:pPr>
+        <w:ind w:left="360"/>
+        <w:rPr>
+          <w:rStyle w:val="SchwacheHervorhebung"/>
+          <w:rFonts w:ascii="Arial" w:hAnsi="Arial" w:cs="Arial"/>
+          <w:i w:val="0"/>
+          <w:color w:val="5B9BD5" w:themeColor="accent1"/>
+          <w:sz w:val="24"/>
+        </w:rPr>
+      </w:pPr>
+      <w:r>
+        <w:rPr>
+          <w:rStyle w:val="SchwacheHervorhebung"/>
+          <w:rFonts w:ascii="Arial" w:hAnsi="Arial" w:cs="Arial"/>
+          <w:i w:val="0"/>
+          <w:color w:val="5B9BD5" w:themeColor="accent1"/>
+          <w:sz w:val="24"/>
+        </w:rPr>
+        <w:t>Paper: Ausarbeitung welche Teilkonzepte am erfolgversprechendsten sind, welche sind nicht machbar</w:t>
+      </w:r>
+    </w:p>
+    <w:p>
+      <w:pPr>
+        <w:pStyle w:val="Listenabsatz"/>
+        <w:numPr>
+          <w:ilvl w:val="0"/>
+          <w:numId w:val="8"/>
+        </w:numPr>
+        <w:ind w:left="709" w:hanging="283"/>
+        <w:rPr>
+          <w:rStyle w:val="SchwacheHervorhebung"/>
+          <w:rFonts w:ascii="Arial" w:hAnsi="Arial" w:cs="Arial"/>
+          <w:i w:val="0"/>
+          <w:color w:val="auto"/>
+          <w:sz w:val="24"/>
+        </w:rPr>
+      </w:pPr>
+      <w:r>
+        <w:rPr>
+          <w:rStyle w:val="SchwacheHervorhebung"/>
+          <w:rFonts w:ascii="Arial" w:hAnsi="Arial" w:cs="Arial"/>
+          <w:i w:val="0"/>
+          <w:color w:val="auto"/>
+          <w:sz w:val="24"/>
+        </w:rPr>
+        <w:t xml:space="preserve">Mechanismen, die es erlauben Logins temporär zu speichern sind State of The Art. Diese Mechanismen müssen auch bei diesem Konzept angewendet werden um eine akzeptable Usability zu gewährleisten. </w:t>
+      </w:r>
+    </w:p>
+    <w:p>
+      <w:pPr>
+        <w:pStyle w:val="Listenabsatz"/>
+        <w:numPr>
+          <w:ilvl w:val="0"/>
+          <w:numId w:val="8"/>
+        </w:numPr>
+        <w:ind w:left="709" w:hanging="283"/>
+        <w:rPr>
+          <w:rStyle w:val="SchwacheHervorhebung"/>
+          <w:rFonts w:ascii="Arial" w:hAnsi="Arial" w:cs="Arial"/>
+          <w:i w:val="0"/>
+          <w:color w:val="auto"/>
+          <w:sz w:val="24"/>
+        </w:rPr>
+      </w:pPr>
+      <w:r>
+        <w:rPr>
+          <w:rStyle w:val="SchwacheHervorhebung"/>
+          <w:rFonts w:ascii="Arial" w:hAnsi="Arial" w:cs="Arial"/>
+          <w:i w:val="0"/>
+          <w:color w:val="auto"/>
+          <w:sz w:val="24"/>
+        </w:rPr>
+        <w:t xml:space="preserve">Da Nutzer </w:t>
+      </w:r>
+      <w:r>
+        <w:rPr>
+          <w:rStyle w:val="SchwacheHervorhebung"/>
+          <w:rFonts w:ascii="Arial" w:hAnsi="Arial" w:cs="Arial"/>
+          <w:i w:val="0"/>
+          <w:color w:val="auto"/>
+          <w:sz w:val="24"/>
+        </w:rPr>
+        <w:t xml:space="preserve">sich nicht wegen dem Sicherheitskonzept in einem Netzwerk registrieren, sondern wegen Kontakten soll das Konzept in ein bestehendes Netzwerk integriert werden und kein neues Netzwerk entwickelt werden. </w:t>
+      </w:r>
+    </w:p>
+    <w:p>
+      <w:pPr>
+        <w:pStyle w:val="Listenabsatz"/>
+        <w:numPr>
+          <w:ilvl w:val="0"/>
+          <w:numId w:val="8"/>
+        </w:numPr>
+        <w:ind w:left="709" w:hanging="283"/>
+        <w:rPr>
+          <w:rStyle w:val="SchwacheHervorhebung"/>
+          <w:rFonts w:ascii="Arial" w:hAnsi="Arial" w:cs="Arial"/>
+          <w:i w:val="0"/>
+          <w:color w:val="auto"/>
+          <w:sz w:val="24"/>
+        </w:rPr>
+      </w:pPr>
+      <w:r>
+        <w:rPr>
+          <w:rStyle w:val="SchwacheHervorhebung"/>
+          <w:rFonts w:ascii="Arial" w:hAnsi="Arial" w:cs="Arial"/>
+          <w:i w:val="0"/>
+          <w:color w:val="auto"/>
+          <w:sz w:val="24"/>
+        </w:rPr>
+        <w:t>Durch attraktiv gestaltete Grafiken, Illustrationen, Videos oder Tutorials muss der Benutzer in kurzer Zeit über die Vorteile des Konzepts informiert werden.</w:t>
+      </w:r>
+    </w:p>
+    <w:p>
+      <w:pPr>
+        <w:pStyle w:val="Listenabsatz"/>
+        <w:numPr>
+          <w:ilvl w:val="0"/>
+          <w:numId w:val="8"/>
+        </w:numPr>
+        <w:ind w:left="709" w:hanging="283"/>
+        <w:rPr>
+          <w:rStyle w:val="SchwacheHervorhebung"/>
+          <w:rFonts w:ascii="Arial" w:hAnsi="Arial" w:cs="Arial"/>
+          <w:b/>
+          <w:i w:val="0"/>
+          <w:color w:val="auto"/>
+          <w:sz w:val="24"/>
+          <w:u w:val="single"/>
+        </w:rPr>
+      </w:pPr>
+      <w:r>
+        <w:rPr>
+          <w:rStyle w:val="SchwacheHervorhebung"/>
+          <w:rFonts w:ascii="Arial" w:hAnsi="Arial" w:cs="Arial"/>
+          <w:i w:val="0"/>
+          <w:color w:val="auto"/>
+          <w:sz w:val="24"/>
+        </w:rPr>
+        <w:t>Die Fakeprofilerstellung muss automatisiert erfolgen. Den Nutzern muss die Möglichkeit gegeben werden Daten für die Generierung des Fa</w:t>
+      </w:r>
+      <w:r>
+        <w:rPr>
+          <w:rStyle w:val="SchwacheHervorhebung"/>
+          <w:rFonts w:ascii="Arial" w:hAnsi="Arial" w:cs="Arial"/>
+          <w:i w:val="0"/>
+          <w:color w:val="auto"/>
+          <w:sz w:val="24"/>
+        </w:rPr>
+        <w:t>ke Profils zur Verfügung zu stellen</w:t>
+      </w:r>
+      <w:r>
+        <w:rPr>
+          <w:rStyle w:val="SchwacheHervorhebung"/>
+          <w:rFonts w:ascii="Arial" w:hAnsi="Arial" w:cs="Arial"/>
+          <w:i w:val="0"/>
+          <w:color w:val="auto"/>
+          <w:sz w:val="24"/>
+        </w:rPr>
+        <w:t>. Den Nutzern muss bewusst gemacht werden, dass die Fake Profile durch die Angaben persönlicher (echter) Daten authentischer wirken.</w:t>
+      </w:r>
+    </w:p>
+    <w:p>
+      <w:pPr>
+        <w:pStyle w:val="Listenabsatz"/>
+        <w:numPr>
+          <w:ilvl w:val="0"/>
+          <w:numId w:val="8"/>
+        </w:numPr>
+        <w:ind w:left="709" w:hanging="283"/>
+        <w:rPr>
+          <w:rStyle w:val="SchwacheHervorhebung"/>
+          <w:rFonts w:ascii="Arial" w:hAnsi="Arial" w:cs="Arial"/>
+          <w:b/>
+          <w:i w:val="0"/>
+          <w:color w:val="auto"/>
+          <w:sz w:val="24"/>
+          <w:u w:val="single"/>
+        </w:rPr>
+      </w:pPr>
+      <w:r>
+        <w:rPr>
+          <w:rStyle w:val="SchwacheHervorhebung"/>
+          <w:rFonts w:ascii="Arial" w:hAnsi="Arial" w:cs="Arial"/>
+          <w:i w:val="0"/>
+          <w:color w:val="auto"/>
+          <w:sz w:val="24"/>
+        </w:rPr>
+        <w:t xml:space="preserve">Das Zurücksetzen des Passworts muss möglich sein. </w:t>
+      </w:r>
+    </w:p>
+    <w:p>
+      <w:pPr>
+        <w:pStyle w:val="Listenabsatz"/>
+        <w:numPr>
+          <w:ilvl w:val="0"/>
+          <w:numId w:val="8"/>
+        </w:numPr>
+        <w:ind w:left="709" w:hanging="283"/>
+        <w:rPr>
+          <w:rStyle w:val="SchwacheHervorhebung"/>
+          <w:rFonts w:ascii="Arial" w:hAnsi="Arial" w:cs="Arial"/>
+          <w:b/>
+          <w:i w:val="0"/>
+          <w:color w:val="auto"/>
+          <w:sz w:val="24"/>
+          <w:u w:val="single"/>
+        </w:rPr>
+      </w:pPr>
+      <w:r>
+        <w:rPr>
+          <w:rStyle w:val="SchwacheHervorhebung"/>
+          <w:rFonts w:ascii="Arial" w:hAnsi="Arial" w:cs="Arial"/>
+          <w:i w:val="0"/>
+          <w:color w:val="auto"/>
+          <w:sz w:val="24"/>
+        </w:rPr>
+        <w:t>Dem Nutzer muss eine große Anzahl an hinterlegbaren Authentifizierungsmechanismen zur Auswahl gestellt werden</w:t>
+      </w:r>
+    </w:p>
+    <w:p>
+      <w:pPr>
+        <w:pStyle w:val="Listenabsatz"/>
+        <w:numPr>
+          <w:ilvl w:val="0"/>
+          <w:numId w:val="8"/>
+        </w:numPr>
+        <w:ind w:left="709" w:hanging="283"/>
+        <w:rPr>
+          <w:rStyle w:val="SchwacheHervorhebung"/>
+          <w:rFonts w:ascii="Arial" w:hAnsi="Arial" w:cs="Arial"/>
+          <w:b/>
+          <w:i w:val="0"/>
+          <w:color w:val="auto"/>
+          <w:sz w:val="24"/>
+          <w:u w:val="single"/>
+        </w:rPr>
+      </w:pPr>
+      <w:r>
+        <w:rPr>
+          <w:rStyle w:val="SchwacheHervorhebung"/>
+          <w:rFonts w:ascii="Arial" w:hAnsi="Arial" w:cs="Arial"/>
+          <w:i w:val="0"/>
+          <w:color w:val="auto"/>
+          <w:sz w:val="24"/>
+        </w:rPr>
+        <w:t>Die Kommunikation mit Fake Profilen muss möglich sein. Das suchen von Profilen muss möglich sein. Aus Fake Profilen müssen alle Aktionen möglich sein, die auch mit echten Profilen getätigt werden können.</w:t>
+      </w:r>
       <w:bookmarkStart w:id="0" w:name="_GoBack"/>
       <w:bookmarkEnd w:id="0"/>
     </w:p>
+    <w:p>
+      <w:pPr>
+        <w:pStyle w:val="Listenabsatz"/>
+        <w:numPr>
+          <w:ilvl w:val="0"/>
+          <w:numId w:val="8"/>
+        </w:numPr>
+        <w:ind w:left="709" w:hanging="283"/>
+        <w:rPr>
+          <w:rStyle w:val="SchwacheHervorhebung"/>
+          <w:rFonts w:ascii="Arial" w:hAnsi="Arial" w:cs="Arial"/>
+          <w:b/>
+          <w:i w:val="0"/>
+          <w:color w:val="auto"/>
+          <w:sz w:val="24"/>
+          <w:u w:val="single"/>
+        </w:rPr>
+      </w:pPr>
+      <w:r>
+        <w:rPr>
+          <w:rStyle w:val="SchwacheHervorhebung"/>
+          <w:rFonts w:ascii="Arial" w:hAnsi="Arial" w:cs="Arial"/>
+          <w:b/>
+          <w:i w:val="0"/>
+          <w:color w:val="auto"/>
+          <w:sz w:val="24"/>
+          <w:u w:val="single"/>
+        </w:rPr>
+        <w:br w:type="page"/>
+      </w:r>
+    </w:p>
+    <w:p>
+      <w:pPr>
+        <w:rPr>
+          <w:rStyle w:val="SchwacheHervorhebung"/>
+          <w:rFonts w:ascii="Arial" w:hAnsi="Arial" w:cs="Arial"/>
+          <w:i w:val="0"/>
+          <w:color w:val="auto"/>
+          <w:sz w:val="24"/>
+        </w:rPr>
+      </w:pPr>
+      <w:r>
+        <w:rPr>
+          <w:rStyle w:val="SchwacheHervorhebung"/>
+          <w:rFonts w:ascii="Arial" w:hAnsi="Arial" w:cs="Arial"/>
+          <w:b/>
+          <w:i w:val="0"/>
+          <w:color w:val="auto"/>
+          <w:sz w:val="24"/>
+          <w:u w:val="single"/>
+        </w:rPr>
+        <w:lastRenderedPageBreak/>
+        <w:t>Bewertung</w:t>
+      </w:r>
+      <w:r>
+        <w:rPr>
+          <w:rStyle w:val="SchwacheHervorhebung"/>
+          <w:rFonts w:ascii="Arial" w:hAnsi="Arial" w:cs="Arial"/>
+          <w:i w:val="0"/>
+          <w:color w:val="auto"/>
+          <w:sz w:val="24"/>
+        </w:rPr>
+        <w:t>:</w:t>
+      </w:r>
+    </w:p>
+    <w:p>
+      <w:pPr>
+        <w:rPr>
+          <w:rStyle w:val="SchwacheHervorhebung"/>
+          <w:rFonts w:ascii="Arial" w:hAnsi="Arial" w:cs="Arial"/>
+          <w:i w:val="0"/>
+          <w:color w:val="auto"/>
+          <w:sz w:val="24"/>
+        </w:rPr>
+      </w:pPr>
+      <w:r>
+        <w:rPr>
+          <w:rStyle w:val="SchwacheHervorhebung"/>
+          <w:rFonts w:ascii="Arial" w:hAnsi="Arial" w:cs="Arial"/>
+          <w:i w:val="0"/>
+          <w:color w:val="auto"/>
+          <w:sz w:val="24"/>
+        </w:rPr>
+        <w:t>Dieses Verfahren macht alle geklauten Daten nutzlos, da nicht sicher ob sie korrekt sind</w:t>
+      </w:r>
+    </w:p>
     <w:sectPr>
-      <w:headerReference w:type="even" r:id="rId8"/>
-      <w:headerReference w:type="default" r:id="rId9"/>
-      <w:footerReference w:type="even" r:id="rId10"/>
-      <w:footerReference w:type="default" r:id="rId11"/>
-      <w:headerReference w:type="first" r:id="rId12"/>
-      <w:footerReference w:type="first" r:id="rId13"/>
       <w:pgSz w:w="11906" w:h="16838"/>
       <w:pgMar w:top="1417" w:right="1417" w:bottom="1134" w:left="1417" w:header="708" w:footer="708" w:gutter="0"/>
       <w:cols w:space="708"/>
@@ -2002,36 +2747,6 @@
 </w:endnotes>
 </file>
 
-<file path=word/footer1.xml><?xml version="1.0" encoding="utf-8"?>
-<w:ftr xmlns:wpc="http://schemas.microsoft.com/office/word/2010/wordprocessingCanvas" xmlns:cx="http://schemas.microsoft.com/office/drawing/2014/chartex" xmlns:cx1="http://schemas.microsoft.com/office/drawing/2015/9/8/chartex" xmlns:cx2="http://schemas.microsoft.com/office/drawing/2015/10/21/chartex" xmlns:cx3="http://schemas.microsoft.com/office/drawing/2016/5/9/chartex" xmlns:cx4="http://schemas.microsoft.com/office/drawing/2016/5/10/chartex" xmlns:cx5="http://schemas.microsoft.com/office/drawing/2016/5/11/chartex" xmlns:cx6="http://schemas.microsoft.com/office/drawing/2016/5/12/chartex" xmlns:cx7="http://schemas.microsoft.com/office/drawing/2016/5/13/chartex" xmlns:cx8="http://schemas.microsoft.com/office/drawing/2016/5/14/chartex" xmlns:mc="http://schemas.openxmlformats.org/markup-compatibility/2006" xmlns:aink="http://schemas.microsoft.com/office/drawing/2016/ink" xmlns:am3d="http://schemas.microsoft.com/office/drawing/2017/model3d" xmlns:o="urn:schemas-microsoft-com:office:office" xmlns:r="http://schemas.openxmlformats.org/officeDocument/2006/relationships" xmlns:m="http://schemas.openxmlformats.org/officeDocument/2006/math" xmlns:v="urn:schemas-microsoft-com:vml" xmlns:wp14="http://schemas.microsoft.com/office/word/2010/wordprocessingDrawing" xmlns:wp="http://schemas.openxmlformats.org/drawingml/2006/wordprocessingDrawing" xmlns:w10="urn:schemas-microsoft-com:office:word" xmlns:w="http://schemas.openxmlformats.org/wordprocessingml/2006/main" xmlns:w14="http://schemas.microsoft.com/office/word/2010/wordml" xmlns:w15="http://schemas.microsoft.com/office/word/2012/wordml" xmlns:w16se="http://schemas.microsoft.com/office/word/2015/wordml/symex" xmlns:wpg="http://schemas.microsoft.com/office/word/2010/wordprocessingGroup" xmlns:wpi="http://schemas.microsoft.com/office/word/2010/wordprocessingInk" xmlns:wne="http://schemas.microsoft.com/office/word/2006/wordml" xmlns:wps="http://schemas.microsoft.com/office/word/2010/wordprocessingShape" mc:Ignorable="w14 w15 w16se wp14">
-  <w:p>
-    <w:pPr>
-      <w:pStyle w:val="Fuzeile"/>
-    </w:pPr>
-  </w:p>
-</w:ftr>
-</file>
-
-<file path=word/footer2.xml><?xml version="1.0" encoding="utf-8"?>
-<w:ftr xmlns:wpc="http://schemas.microsoft.com/office/word/2010/wordprocessingCanvas" xmlns:cx="http://schemas.microsoft.com/office/drawing/2014/chartex" xmlns:cx1="http://schemas.microsoft.com/office/drawing/2015/9/8/chartex" xmlns:cx2="http://schemas.microsoft.com/office/drawing/2015/10/21/chartex" xmlns:cx3="http://schemas.microsoft.com/office/drawing/2016/5/9/chartex" xmlns:cx4="http://schemas.microsoft.com/office/drawing/2016/5/10/chartex" xmlns:cx5="http://schemas.microsoft.com/office/drawing/2016/5/11/chartex" xmlns:cx6="http://schemas.microsoft.com/office/drawing/2016/5/12/chartex" xmlns:cx7="http://schemas.microsoft.com/office/drawing/2016/5/13/chartex" xmlns:cx8="http://schemas.microsoft.com/office/drawing/2016/5/14/chartex" xmlns:mc="http://schemas.openxmlformats.org/markup-compatibility/2006" xmlns:aink="http://schemas.microsoft.com/office/drawing/2016/ink" xmlns:am3d="http://schemas.microsoft.com/office/drawing/2017/model3d" xmlns:o="urn:schemas-microsoft-com:office:office" xmlns:r="http://schemas.openxmlformats.org/officeDocument/2006/relationships" xmlns:m="http://schemas.openxmlformats.org/officeDocument/2006/math" xmlns:v="urn:schemas-microsoft-com:vml" xmlns:wp14="http://schemas.microsoft.com/office/word/2010/wordprocessingDrawing" xmlns:wp="http://schemas.openxmlformats.org/drawingml/2006/wordprocessingDrawing" xmlns:w10="urn:schemas-microsoft-com:office:word" xmlns:w="http://schemas.openxmlformats.org/wordprocessingml/2006/main" xmlns:w14="http://schemas.microsoft.com/office/word/2010/wordml" xmlns:w15="http://schemas.microsoft.com/office/word/2012/wordml" xmlns:w16se="http://schemas.microsoft.com/office/word/2015/wordml/symex" xmlns:wpg="http://schemas.microsoft.com/office/word/2010/wordprocessingGroup" xmlns:wpi="http://schemas.microsoft.com/office/word/2010/wordprocessingInk" xmlns:wne="http://schemas.microsoft.com/office/word/2006/wordml" xmlns:wps="http://schemas.microsoft.com/office/word/2010/wordprocessingShape" mc:Ignorable="w14 w15 w16se wp14">
-  <w:p>
-    <w:pPr>
-      <w:pStyle w:val="Fuzeile"/>
-    </w:pPr>
-  </w:p>
-</w:ftr>
-</file>
-
-<file path=word/footer3.xml><?xml version="1.0" encoding="utf-8"?>
-<w:ftr xmlns:wpc="http://schemas.microsoft.com/office/word/2010/wordprocessingCanvas" xmlns:cx="http://schemas.microsoft.com/office/drawing/2014/chartex" xmlns:cx1="http://schemas.microsoft.com/office/drawing/2015/9/8/chartex" xmlns:cx2="http://schemas.microsoft.com/office/drawing/2015/10/21/chartex" xmlns:cx3="http://schemas.microsoft.com/office/drawing/2016/5/9/chartex" xmlns:cx4="http://schemas.microsoft.com/office/drawing/2016/5/10/chartex" xmlns:cx5="http://schemas.microsoft.com/office/drawing/2016/5/11/chartex" xmlns:cx6="http://schemas.microsoft.com/office/drawing/2016/5/12/chartex" xmlns:cx7="http://schemas.microsoft.com/office/drawing/2016/5/13/chartex" xmlns:cx8="http://schemas.microsoft.com/office/drawing/2016/5/14/chartex" xmlns:mc="http://schemas.openxmlformats.org/markup-compatibility/2006" xmlns:aink="http://schemas.microsoft.com/office/drawing/2016/ink" xmlns:am3d="http://schemas.microsoft.com/office/drawing/2017/model3d" xmlns:o="urn:schemas-microsoft-com:office:office" xmlns:r="http://schemas.openxmlformats.org/officeDocument/2006/relationships" xmlns:m="http://schemas.openxmlformats.org/officeDocument/2006/math" xmlns:v="urn:schemas-microsoft-com:vml" xmlns:wp14="http://schemas.microsoft.com/office/word/2010/wordprocessingDrawing" xmlns:wp="http://schemas.openxmlformats.org/drawingml/2006/wordprocessingDrawing" xmlns:w10="urn:schemas-microsoft-com:office:word" xmlns:w="http://schemas.openxmlformats.org/wordprocessingml/2006/main" xmlns:w14="http://schemas.microsoft.com/office/word/2010/wordml" xmlns:w15="http://schemas.microsoft.com/office/word/2012/wordml" xmlns:w16se="http://schemas.microsoft.com/office/word/2015/wordml/symex" xmlns:wpg="http://schemas.microsoft.com/office/word/2010/wordprocessingGroup" xmlns:wpi="http://schemas.microsoft.com/office/word/2010/wordprocessingInk" xmlns:wne="http://schemas.microsoft.com/office/word/2006/wordml" xmlns:wps="http://schemas.microsoft.com/office/word/2010/wordprocessingShape" mc:Ignorable="w14 w15 w16se wp14">
-  <w:p>
-    <w:pPr>
-      <w:pStyle w:val="Fuzeile"/>
-    </w:pPr>
-  </w:p>
-</w:ftr>
-</file>
-
 <file path=word/footnotes.xml><?xml version="1.0" encoding="utf-8"?>
 <w:footnotes xmlns:wpc="http://schemas.microsoft.com/office/word/2010/wordprocessingCanvas" xmlns:cx="http://schemas.microsoft.com/office/drawing/2014/chartex" xmlns:cx1="http://schemas.microsoft.com/office/drawing/2015/9/8/chartex" xmlns:cx2="http://schemas.microsoft.com/office/drawing/2015/10/21/chartex" xmlns:cx3="http://schemas.microsoft.com/office/drawing/2016/5/9/chartex" xmlns:cx4="http://schemas.microsoft.com/office/drawing/2016/5/10/chartex" xmlns:cx5="http://schemas.microsoft.com/office/drawing/2016/5/11/chartex" xmlns:cx6="http://schemas.microsoft.com/office/drawing/2016/5/12/chartex" xmlns:cx7="http://schemas.microsoft.com/office/drawing/2016/5/13/chartex" xmlns:cx8="http://schemas.microsoft.com/office/drawing/2016/5/14/chartex" xmlns:mc="http://schemas.openxmlformats.org/markup-compatibility/2006" xmlns:aink="http://schemas.microsoft.com/office/drawing/2016/ink" xmlns:am3d="http://schemas.microsoft.com/office/drawing/2017/model3d" xmlns:o="urn:schemas-microsoft-com:office:office" xmlns:r="http://schemas.openxmlformats.org/officeDocument/2006/relationships" xmlns:m="http://schemas.openxmlformats.org/officeDocument/2006/math" xmlns:v="urn:schemas-microsoft-com:vml" xmlns:wp14="http://schemas.microsoft.com/office/word/2010/wordprocessingDrawing" xmlns:wp="http://schemas.openxmlformats.org/drawingml/2006/wordprocessingDrawing" xmlns:w10="urn:schemas-microsoft-com:office:word" xmlns:w="http://schemas.openxmlformats.org/wordprocessingml/2006/main" xmlns:w14="http://schemas.microsoft.com/office/word/2010/wordml" xmlns:w15="http://schemas.microsoft.com/office/word/2012/wordml" xmlns:w16se="http://schemas.microsoft.com/office/word/2015/wordml/symex" xmlns:wpg="http://schemas.microsoft.com/office/word/2010/wordprocessingGroup" xmlns:wpi="http://schemas.microsoft.com/office/word/2010/wordprocessingInk" xmlns:wne="http://schemas.microsoft.com/office/word/2006/wordml" xmlns:wps="http://schemas.microsoft.com/office/word/2010/wordprocessingShape" mc:Ignorable="w14 w15 w16se wp14">
   <w:footnote w:type="separator" w:id="-1">
@@ -2055,36 +2770,6 @@
     </w:p>
   </w:footnote>
 </w:footnotes>
-</file>
-
-<file path=word/header1.xml><?xml version="1.0" encoding="utf-8"?>
-<w:hdr xmlns:wpc="http://schemas.microsoft.com/office/word/2010/wordprocessingCanvas" xmlns:cx="http://schemas.microsoft.com/office/drawing/2014/chartex" xmlns:cx1="http://schemas.microsoft.com/office/drawing/2015/9/8/chartex" xmlns:cx2="http://schemas.microsoft.com/office/drawing/2015/10/21/chartex" xmlns:cx3="http://schemas.microsoft.com/office/drawing/2016/5/9/chartex" xmlns:cx4="http://schemas.microsoft.com/office/drawing/2016/5/10/chartex" xmlns:cx5="http://schemas.microsoft.com/office/drawing/2016/5/11/chartex" xmlns:cx6="http://schemas.microsoft.com/office/drawing/2016/5/12/chartex" xmlns:cx7="http://schemas.microsoft.com/office/drawing/2016/5/13/chartex" xmlns:cx8="http://schemas.microsoft.com/office/drawing/2016/5/14/chartex" xmlns:mc="http://schemas.openxmlformats.org/markup-compatibility/2006" xmlns:aink="http://schemas.microsoft.com/office/drawing/2016/ink" xmlns:am3d="http://schemas.microsoft.com/office/drawing/2017/model3d" xmlns:o="urn:schemas-microsoft-com:office:office" xmlns:r="http://schemas.openxmlformats.org/officeDocument/2006/relationships" xmlns:m="http://schemas.openxmlformats.org/officeDocument/2006/math" xmlns:v="urn:schemas-microsoft-com:vml" xmlns:wp14="http://schemas.microsoft.com/office/word/2010/wordprocessingDrawing" xmlns:wp="http://schemas.openxmlformats.org/drawingml/2006/wordprocessingDrawing" xmlns:w10="urn:schemas-microsoft-com:office:word" xmlns:w="http://schemas.openxmlformats.org/wordprocessingml/2006/main" xmlns:w14="http://schemas.microsoft.com/office/word/2010/wordml" xmlns:w15="http://schemas.microsoft.com/office/word/2012/wordml" xmlns:w16se="http://schemas.microsoft.com/office/word/2015/wordml/symex" xmlns:wpg="http://schemas.microsoft.com/office/word/2010/wordprocessingGroup" xmlns:wpi="http://schemas.microsoft.com/office/word/2010/wordprocessingInk" xmlns:wne="http://schemas.microsoft.com/office/word/2006/wordml" xmlns:wps="http://schemas.microsoft.com/office/word/2010/wordprocessingShape" mc:Ignorable="w14 w15 w16se wp14">
-  <w:p>
-    <w:pPr>
-      <w:pStyle w:val="Kopfzeile"/>
-    </w:pPr>
-  </w:p>
-</w:hdr>
-</file>
-
-<file path=word/header2.xml><?xml version="1.0" encoding="utf-8"?>
-<w:hdr xmlns:wpc="http://schemas.microsoft.com/office/word/2010/wordprocessingCanvas" xmlns:cx="http://schemas.microsoft.com/office/drawing/2014/chartex" xmlns:cx1="http://schemas.microsoft.com/office/drawing/2015/9/8/chartex" xmlns:cx2="http://schemas.microsoft.com/office/drawing/2015/10/21/chartex" xmlns:cx3="http://schemas.microsoft.com/office/drawing/2016/5/9/chartex" xmlns:cx4="http://schemas.microsoft.com/office/drawing/2016/5/10/chartex" xmlns:cx5="http://schemas.microsoft.com/office/drawing/2016/5/11/chartex" xmlns:cx6="http://schemas.microsoft.com/office/drawing/2016/5/12/chartex" xmlns:cx7="http://schemas.microsoft.com/office/drawing/2016/5/13/chartex" xmlns:cx8="http://schemas.microsoft.com/office/drawing/2016/5/14/chartex" xmlns:mc="http://schemas.openxmlformats.org/markup-compatibility/2006" xmlns:aink="http://schemas.microsoft.com/office/drawing/2016/ink" xmlns:am3d="http://schemas.microsoft.com/office/drawing/2017/model3d" xmlns:o="urn:schemas-microsoft-com:office:office" xmlns:r="http://schemas.openxmlformats.org/officeDocument/2006/relationships" xmlns:m="http://schemas.openxmlformats.org/officeDocument/2006/math" xmlns:v="urn:schemas-microsoft-com:vml" xmlns:wp14="http://schemas.microsoft.com/office/word/2010/wordprocessingDrawing" xmlns:wp="http://schemas.openxmlformats.org/drawingml/2006/wordprocessingDrawing" xmlns:w10="urn:schemas-microsoft-com:office:word" xmlns:w="http://schemas.openxmlformats.org/wordprocessingml/2006/main" xmlns:w14="http://schemas.microsoft.com/office/word/2010/wordml" xmlns:w15="http://schemas.microsoft.com/office/word/2012/wordml" xmlns:w16se="http://schemas.microsoft.com/office/word/2015/wordml/symex" xmlns:wpg="http://schemas.microsoft.com/office/word/2010/wordprocessingGroup" xmlns:wpi="http://schemas.microsoft.com/office/word/2010/wordprocessingInk" xmlns:wne="http://schemas.microsoft.com/office/word/2006/wordml" xmlns:wps="http://schemas.microsoft.com/office/word/2010/wordprocessingShape" mc:Ignorable="w14 w15 w16se wp14">
-  <w:p>
-    <w:pPr>
-      <w:pStyle w:val="Kopfzeile"/>
-    </w:pPr>
-  </w:p>
-</w:hdr>
-</file>
-
-<file path=word/header3.xml><?xml version="1.0" encoding="utf-8"?>
-<w:hdr xmlns:wpc="http://schemas.microsoft.com/office/word/2010/wordprocessingCanvas" xmlns:cx="http://schemas.microsoft.com/office/drawing/2014/chartex" xmlns:cx1="http://schemas.microsoft.com/office/drawing/2015/9/8/chartex" xmlns:cx2="http://schemas.microsoft.com/office/drawing/2015/10/21/chartex" xmlns:cx3="http://schemas.microsoft.com/office/drawing/2016/5/9/chartex" xmlns:cx4="http://schemas.microsoft.com/office/drawing/2016/5/10/chartex" xmlns:cx5="http://schemas.microsoft.com/office/drawing/2016/5/11/chartex" xmlns:cx6="http://schemas.microsoft.com/office/drawing/2016/5/12/chartex" xmlns:cx7="http://schemas.microsoft.com/office/drawing/2016/5/13/chartex" xmlns:cx8="http://schemas.microsoft.com/office/drawing/2016/5/14/chartex" xmlns:mc="http://schemas.openxmlformats.org/markup-compatibility/2006" xmlns:aink="http://schemas.microsoft.com/office/drawing/2016/ink" xmlns:am3d="http://schemas.microsoft.com/office/drawing/2017/model3d" xmlns:o="urn:schemas-microsoft-com:office:office" xmlns:r="http://schemas.openxmlformats.org/officeDocument/2006/relationships" xmlns:m="http://schemas.openxmlformats.org/officeDocument/2006/math" xmlns:v="urn:schemas-microsoft-com:vml" xmlns:wp14="http://schemas.microsoft.com/office/word/2010/wordprocessingDrawing" xmlns:wp="http://schemas.openxmlformats.org/drawingml/2006/wordprocessingDrawing" xmlns:w10="urn:schemas-microsoft-com:office:word" xmlns:w="http://schemas.openxmlformats.org/wordprocessingml/2006/main" xmlns:w14="http://schemas.microsoft.com/office/word/2010/wordml" xmlns:w15="http://schemas.microsoft.com/office/word/2012/wordml" xmlns:w16se="http://schemas.microsoft.com/office/word/2015/wordml/symex" xmlns:wpg="http://schemas.microsoft.com/office/word/2010/wordprocessingGroup" xmlns:wpi="http://schemas.microsoft.com/office/word/2010/wordprocessingInk" xmlns:wne="http://schemas.microsoft.com/office/word/2006/wordml" xmlns:wps="http://schemas.microsoft.com/office/word/2010/wordprocessingShape" mc:Ignorable="w14 w15 w16se wp14">
-  <w:p>
-    <w:pPr>
-      <w:pStyle w:val="Kopfzeile"/>
-    </w:pPr>
-  </w:p>
-</w:hdr>
 </file>
 
 <file path=word/numbering.xml><?xml version="1.0" encoding="utf-8"?>
@@ -2202,6 +2887,273 @@
     </w:lvl>
   </w:abstractNum>
   <w:abstractNum w:abstractNumId="1" w15:restartNumberingAfterBreak="0">
+    <w:nsid w:val="23401091"/>
+    <w:multiLevelType w:val="hybridMultilevel"/>
+    <w:tmpl w:val="CCBA890C"/>
+    <w:lvl w:ilvl="0" w:tplc="B36EEF88">
+      <w:start w:val="1"/>
+      <w:numFmt w:val="decimal"/>
+      <w:lvlText w:val="%1."/>
+      <w:lvlJc w:val="left"/>
+      <w:pPr>
+        <w:ind w:left="1065" w:hanging="360"/>
+      </w:pPr>
+      <w:rPr>
+        <w:rFonts w:hint="default"/>
+      </w:rPr>
+    </w:lvl>
+    <w:lvl w:ilvl="1" w:tplc="04070019" w:tentative="1">
+      <w:start w:val="1"/>
+      <w:numFmt w:val="lowerLetter"/>
+      <w:lvlText w:val="%2."/>
+      <w:lvlJc w:val="left"/>
+      <w:pPr>
+        <w:ind w:left="1785" w:hanging="360"/>
+      </w:pPr>
+    </w:lvl>
+    <w:lvl w:ilvl="2" w:tplc="0407001B" w:tentative="1">
+      <w:start w:val="1"/>
+      <w:numFmt w:val="lowerRoman"/>
+      <w:lvlText w:val="%3."/>
+      <w:lvlJc w:val="right"/>
+      <w:pPr>
+        <w:ind w:left="2505" w:hanging="180"/>
+      </w:pPr>
+    </w:lvl>
+    <w:lvl w:ilvl="3" w:tplc="0407000F" w:tentative="1">
+      <w:start w:val="1"/>
+      <w:numFmt w:val="decimal"/>
+      <w:lvlText w:val="%4."/>
+      <w:lvlJc w:val="left"/>
+      <w:pPr>
+        <w:ind w:left="3225" w:hanging="360"/>
+      </w:pPr>
+    </w:lvl>
+    <w:lvl w:ilvl="4" w:tplc="04070019" w:tentative="1">
+      <w:start w:val="1"/>
+      <w:numFmt w:val="lowerLetter"/>
+      <w:lvlText w:val="%5."/>
+      <w:lvlJc w:val="left"/>
+      <w:pPr>
+        <w:ind w:left="3945" w:hanging="360"/>
+      </w:pPr>
+    </w:lvl>
+    <w:lvl w:ilvl="5" w:tplc="0407001B" w:tentative="1">
+      <w:start w:val="1"/>
+      <w:numFmt w:val="lowerRoman"/>
+      <w:lvlText w:val="%6."/>
+      <w:lvlJc w:val="right"/>
+      <w:pPr>
+        <w:ind w:left="4665" w:hanging="180"/>
+      </w:pPr>
+    </w:lvl>
+    <w:lvl w:ilvl="6" w:tplc="0407000F" w:tentative="1">
+      <w:start w:val="1"/>
+      <w:numFmt w:val="decimal"/>
+      <w:lvlText w:val="%7."/>
+      <w:lvlJc w:val="left"/>
+      <w:pPr>
+        <w:ind w:left="5385" w:hanging="360"/>
+      </w:pPr>
+    </w:lvl>
+    <w:lvl w:ilvl="7" w:tplc="04070019" w:tentative="1">
+      <w:start w:val="1"/>
+      <w:numFmt w:val="lowerLetter"/>
+      <w:lvlText w:val="%8."/>
+      <w:lvlJc w:val="left"/>
+      <w:pPr>
+        <w:ind w:left="6105" w:hanging="360"/>
+      </w:pPr>
+    </w:lvl>
+    <w:lvl w:ilvl="8" w:tplc="0407001B" w:tentative="1">
+      <w:start w:val="1"/>
+      <w:numFmt w:val="lowerRoman"/>
+      <w:lvlText w:val="%9."/>
+      <w:lvlJc w:val="right"/>
+      <w:pPr>
+        <w:ind w:left="6825" w:hanging="180"/>
+      </w:pPr>
+    </w:lvl>
+  </w:abstractNum>
+  <w:abstractNum w:abstractNumId="2" w15:restartNumberingAfterBreak="0">
+    <w:nsid w:val="277C75DF"/>
+    <w:multiLevelType w:val="hybridMultilevel"/>
+    <w:tmpl w:val="95EC2A44"/>
+    <w:lvl w:ilvl="0" w:tplc="0407000F">
+      <w:start w:val="1"/>
+      <w:numFmt w:val="decimal"/>
+      <w:lvlText w:val="%1."/>
+      <w:lvlJc w:val="left"/>
+      <w:pPr>
+        <w:ind w:left="720" w:hanging="360"/>
+      </w:pPr>
+      <w:rPr>
+        <w:rFonts w:hint="default"/>
+      </w:rPr>
+    </w:lvl>
+    <w:lvl w:ilvl="1" w:tplc="04070019" w:tentative="1">
+      <w:start w:val="1"/>
+      <w:numFmt w:val="lowerLetter"/>
+      <w:lvlText w:val="%2."/>
+      <w:lvlJc w:val="left"/>
+      <w:pPr>
+        <w:ind w:left="1440" w:hanging="360"/>
+      </w:pPr>
+    </w:lvl>
+    <w:lvl w:ilvl="2" w:tplc="0407001B" w:tentative="1">
+      <w:start w:val="1"/>
+      <w:numFmt w:val="lowerRoman"/>
+      <w:lvlText w:val="%3."/>
+      <w:lvlJc w:val="right"/>
+      <w:pPr>
+        <w:ind w:left="2160" w:hanging="180"/>
+      </w:pPr>
+    </w:lvl>
+    <w:lvl w:ilvl="3" w:tplc="0407000F" w:tentative="1">
+      <w:start w:val="1"/>
+      <w:numFmt w:val="decimal"/>
+      <w:lvlText w:val="%4."/>
+      <w:lvlJc w:val="left"/>
+      <w:pPr>
+        <w:ind w:left="2880" w:hanging="360"/>
+      </w:pPr>
+    </w:lvl>
+    <w:lvl w:ilvl="4" w:tplc="04070019" w:tentative="1">
+      <w:start w:val="1"/>
+      <w:numFmt w:val="lowerLetter"/>
+      <w:lvlText w:val="%5."/>
+      <w:lvlJc w:val="left"/>
+      <w:pPr>
+        <w:ind w:left="3600" w:hanging="360"/>
+      </w:pPr>
+    </w:lvl>
+    <w:lvl w:ilvl="5" w:tplc="0407001B" w:tentative="1">
+      <w:start w:val="1"/>
+      <w:numFmt w:val="lowerRoman"/>
+      <w:lvlText w:val="%6."/>
+      <w:lvlJc w:val="right"/>
+      <w:pPr>
+        <w:ind w:left="4320" w:hanging="180"/>
+      </w:pPr>
+    </w:lvl>
+    <w:lvl w:ilvl="6" w:tplc="0407000F" w:tentative="1">
+      <w:start w:val="1"/>
+      <w:numFmt w:val="decimal"/>
+      <w:lvlText w:val="%7."/>
+      <w:lvlJc w:val="left"/>
+      <w:pPr>
+        <w:ind w:left="5040" w:hanging="360"/>
+      </w:pPr>
+    </w:lvl>
+    <w:lvl w:ilvl="7" w:tplc="04070019" w:tentative="1">
+      <w:start w:val="1"/>
+      <w:numFmt w:val="lowerLetter"/>
+      <w:lvlText w:val="%8."/>
+      <w:lvlJc w:val="left"/>
+      <w:pPr>
+        <w:ind w:left="5760" w:hanging="360"/>
+      </w:pPr>
+    </w:lvl>
+    <w:lvl w:ilvl="8" w:tplc="0407001B" w:tentative="1">
+      <w:start w:val="1"/>
+      <w:numFmt w:val="lowerRoman"/>
+      <w:lvlText w:val="%9."/>
+      <w:lvlJc w:val="right"/>
+      <w:pPr>
+        <w:ind w:left="6480" w:hanging="180"/>
+      </w:pPr>
+    </w:lvl>
+  </w:abstractNum>
+  <w:abstractNum w:abstractNumId="3" w15:restartNumberingAfterBreak="0">
+    <w:nsid w:val="2F797BBC"/>
+    <w:multiLevelType w:val="hybridMultilevel"/>
+    <w:tmpl w:val="322E57B0"/>
+    <w:lvl w:ilvl="0" w:tplc="0407000F">
+      <w:start w:val="1"/>
+      <w:numFmt w:val="decimal"/>
+      <w:lvlText w:val="%1."/>
+      <w:lvlJc w:val="left"/>
+      <w:pPr>
+        <w:ind w:left="720" w:hanging="360"/>
+      </w:pPr>
+      <w:rPr>
+        <w:rFonts w:hint="default"/>
+      </w:rPr>
+    </w:lvl>
+    <w:lvl w:ilvl="1" w:tplc="04070019">
+      <w:start w:val="1"/>
+      <w:numFmt w:val="lowerLetter"/>
+      <w:lvlText w:val="%2."/>
+      <w:lvlJc w:val="left"/>
+      <w:pPr>
+        <w:ind w:left="1440" w:hanging="360"/>
+      </w:pPr>
+    </w:lvl>
+    <w:lvl w:ilvl="2" w:tplc="0407001B" w:tentative="1">
+      <w:start w:val="1"/>
+      <w:numFmt w:val="lowerRoman"/>
+      <w:lvlText w:val="%3."/>
+      <w:lvlJc w:val="right"/>
+      <w:pPr>
+        <w:ind w:left="2160" w:hanging="180"/>
+      </w:pPr>
+    </w:lvl>
+    <w:lvl w:ilvl="3" w:tplc="0407000F" w:tentative="1">
+      <w:start w:val="1"/>
+      <w:numFmt w:val="decimal"/>
+      <w:lvlText w:val="%4."/>
+      <w:lvlJc w:val="left"/>
+      <w:pPr>
+        <w:ind w:left="2880" w:hanging="360"/>
+      </w:pPr>
+    </w:lvl>
+    <w:lvl w:ilvl="4" w:tplc="04070019" w:tentative="1">
+      <w:start w:val="1"/>
+      <w:numFmt w:val="lowerLetter"/>
+      <w:lvlText w:val="%5."/>
+      <w:lvlJc w:val="left"/>
+      <w:pPr>
+        <w:ind w:left="3600" w:hanging="360"/>
+      </w:pPr>
+    </w:lvl>
+    <w:lvl w:ilvl="5" w:tplc="0407001B" w:tentative="1">
+      <w:start w:val="1"/>
+      <w:numFmt w:val="lowerRoman"/>
+      <w:lvlText w:val="%6."/>
+      <w:lvlJc w:val="right"/>
+      <w:pPr>
+        <w:ind w:left="4320" w:hanging="180"/>
+      </w:pPr>
+    </w:lvl>
+    <w:lvl w:ilvl="6" w:tplc="0407000F" w:tentative="1">
+      <w:start w:val="1"/>
+      <w:numFmt w:val="decimal"/>
+      <w:lvlText w:val="%7."/>
+      <w:lvlJc w:val="left"/>
+      <w:pPr>
+        <w:ind w:left="5040" w:hanging="360"/>
+      </w:pPr>
+    </w:lvl>
+    <w:lvl w:ilvl="7" w:tplc="04070019" w:tentative="1">
+      <w:start w:val="1"/>
+      <w:numFmt w:val="lowerLetter"/>
+      <w:lvlText w:val="%8."/>
+      <w:lvlJc w:val="left"/>
+      <w:pPr>
+        <w:ind w:left="5760" w:hanging="360"/>
+      </w:pPr>
+    </w:lvl>
+    <w:lvl w:ilvl="8" w:tplc="0407001B" w:tentative="1">
+      <w:start w:val="1"/>
+      <w:numFmt w:val="lowerRoman"/>
+      <w:lvlText w:val="%9."/>
+      <w:lvlJc w:val="right"/>
+      <w:pPr>
+        <w:ind w:left="6480" w:hanging="180"/>
+      </w:pPr>
+    </w:lvl>
+  </w:abstractNum>
+  <w:abstractNum w:abstractNumId="4" w15:restartNumberingAfterBreak="0">
     <w:nsid w:val="39176365"/>
     <w:multiLevelType w:val="hybridMultilevel"/>
     <w:tmpl w:val="6FFEF50C"/>
@@ -2290,7 +3242,97 @@
       </w:pPr>
     </w:lvl>
   </w:abstractNum>
-  <w:abstractNum w:abstractNumId="2" w15:restartNumberingAfterBreak="0">
+  <w:abstractNum w:abstractNumId="5" w15:restartNumberingAfterBreak="0">
+    <w:nsid w:val="4F2C1833"/>
+    <w:multiLevelType w:val="hybridMultilevel"/>
+    <w:tmpl w:val="E8E67E18"/>
+    <w:lvl w:ilvl="0" w:tplc="E1EE1806">
+      <w:start w:val="1"/>
+      <w:numFmt w:val="decimal"/>
+      <w:lvlText w:val="%1."/>
+      <w:lvlJc w:val="left"/>
+      <w:pPr>
+        <w:ind w:left="1080" w:hanging="360"/>
+      </w:pPr>
+      <w:rPr>
+        <w:rFonts w:hint="default"/>
+        <w:b w:val="0"/>
+      </w:rPr>
+    </w:lvl>
+    <w:lvl w:ilvl="1" w:tplc="04070019" w:tentative="1">
+      <w:start w:val="1"/>
+      <w:numFmt w:val="lowerLetter"/>
+      <w:lvlText w:val="%2."/>
+      <w:lvlJc w:val="left"/>
+      <w:pPr>
+        <w:ind w:left="1800" w:hanging="360"/>
+      </w:pPr>
+    </w:lvl>
+    <w:lvl w:ilvl="2" w:tplc="0407001B" w:tentative="1">
+      <w:start w:val="1"/>
+      <w:numFmt w:val="lowerRoman"/>
+      <w:lvlText w:val="%3."/>
+      <w:lvlJc w:val="right"/>
+      <w:pPr>
+        <w:ind w:left="2520" w:hanging="180"/>
+      </w:pPr>
+    </w:lvl>
+    <w:lvl w:ilvl="3" w:tplc="0407000F" w:tentative="1">
+      <w:start w:val="1"/>
+      <w:numFmt w:val="decimal"/>
+      <w:lvlText w:val="%4."/>
+      <w:lvlJc w:val="left"/>
+      <w:pPr>
+        <w:ind w:left="3240" w:hanging="360"/>
+      </w:pPr>
+    </w:lvl>
+    <w:lvl w:ilvl="4" w:tplc="04070019" w:tentative="1">
+      <w:start w:val="1"/>
+      <w:numFmt w:val="lowerLetter"/>
+      <w:lvlText w:val="%5."/>
+      <w:lvlJc w:val="left"/>
+      <w:pPr>
+        <w:ind w:left="3960" w:hanging="360"/>
+      </w:pPr>
+    </w:lvl>
+    <w:lvl w:ilvl="5" w:tplc="0407001B" w:tentative="1">
+      <w:start w:val="1"/>
+      <w:numFmt w:val="lowerRoman"/>
+      <w:lvlText w:val="%6."/>
+      <w:lvlJc w:val="right"/>
+      <w:pPr>
+        <w:ind w:left="4680" w:hanging="180"/>
+      </w:pPr>
+    </w:lvl>
+    <w:lvl w:ilvl="6" w:tplc="0407000F" w:tentative="1">
+      <w:start w:val="1"/>
+      <w:numFmt w:val="decimal"/>
+      <w:lvlText w:val="%7."/>
+      <w:lvlJc w:val="left"/>
+      <w:pPr>
+        <w:ind w:left="5400" w:hanging="360"/>
+      </w:pPr>
+    </w:lvl>
+    <w:lvl w:ilvl="7" w:tplc="04070019" w:tentative="1">
+      <w:start w:val="1"/>
+      <w:numFmt w:val="lowerLetter"/>
+      <w:lvlText w:val="%8."/>
+      <w:lvlJc w:val="left"/>
+      <w:pPr>
+        <w:ind w:left="6120" w:hanging="360"/>
+      </w:pPr>
+    </w:lvl>
+    <w:lvl w:ilvl="8" w:tplc="0407001B" w:tentative="1">
+      <w:start w:val="1"/>
+      <w:numFmt w:val="lowerRoman"/>
+      <w:lvlText w:val="%9."/>
+      <w:lvlJc w:val="right"/>
+      <w:pPr>
+        <w:ind w:left="6840" w:hanging="180"/>
+      </w:pPr>
+    </w:lvl>
+  </w:abstractNum>
+  <w:abstractNum w:abstractNumId="6" w15:restartNumberingAfterBreak="0">
     <w:nsid w:val="6D262049"/>
     <w:multiLevelType w:val="hybridMultilevel"/>
     <w:tmpl w:val="2F508076"/>
@@ -2379,7 +3421,7 @@
       </w:pPr>
     </w:lvl>
   </w:abstractNum>
-  <w:abstractNum w:abstractNumId="3" w15:restartNumberingAfterBreak="0">
+  <w:abstractNum w:abstractNumId="7" w15:restartNumberingAfterBreak="0">
     <w:nsid w:val="77CA58CE"/>
     <w:multiLevelType w:val="hybridMultilevel"/>
     <w:tmpl w:val="3C5015D0"/>
@@ -2472,13 +3514,25 @@
     <w:abstractNumId w:val="0"/>
   </w:num>
   <w:num w:numId="2">
+    <w:abstractNumId w:val="4"/>
+  </w:num>
+  <w:num w:numId="3">
+    <w:abstractNumId w:val="7"/>
+  </w:num>
+  <w:num w:numId="4">
+    <w:abstractNumId w:val="6"/>
+  </w:num>
+  <w:num w:numId="5">
+    <w:abstractNumId w:val="3"/>
+  </w:num>
+  <w:num w:numId="6">
     <w:abstractNumId w:val="1"/>
   </w:num>
-  <w:num w:numId="3">
-    <w:abstractNumId w:val="3"/>
+  <w:num w:numId="7">
+    <w:abstractNumId w:val="2"/>
   </w:num>
-  <w:num w:numId="4">
-    <w:abstractNumId w:val="2"/>
+  <w:num w:numId="8">
+    <w:abstractNumId w:val="5"/>
   </w:num>
 </w:numbering>
 </file>
@@ -3356,7 +4410,7 @@
 </file>
 
 <file path=customXml/itemProps1.xml><?xml version="1.0" encoding="utf-8"?>
-<ds:datastoreItem xmlns:ds="http://schemas.openxmlformats.org/officeDocument/2006/customXml" ds:itemID="{04D46C76-1DF9-4753-AA03-FB6F7CAC56A3}">
+<ds:datastoreItem xmlns:ds="http://schemas.openxmlformats.org/officeDocument/2006/customXml" ds:itemID="{5A7E674E-D336-4EC9-9DCB-D03872E8EE8A}">
   <ds:schemaRefs>
     <ds:schemaRef ds:uri="http://schemas.openxmlformats.org/officeDocument/2006/bibliography"/>
   </ds:schemaRefs>

</xml_diff>